<commit_message>
Improvements on "01. Intro to Programming" exercises
</commit_message>
<xml_diff>
--- a/Courses/Software-Sciences/Module-1-OOP-New/01-Intro-to-Programming/01-Intro-to-Programming-Exercises.docx
+++ b/Courses/Software-Sciences/Module-1-OOP-New/01-Intro-to-Programming/01-Intro-to-Programming-Exercises.docx
@@ -1,6 +1,6 @@
 
 <file path=word/document.xml><?xml version="1.0" encoding="utf-8"?>
-<w:document xmlns:wpc="http://schemas.microsoft.com/office/word/2010/wordprocessingCanvas" xmlns:cx="http://schemas.microsoft.com/office/drawing/2014/chartex" xmlns:cx1="http://schemas.microsoft.com/office/drawing/2015/9/8/chartex" xmlns:cx2="http://schemas.microsoft.com/office/drawing/2015/10/21/chartex" xmlns:cx3="http://schemas.microsoft.com/office/drawing/2016/5/9/chartex" xmlns:cx4="http://schemas.microsoft.com/office/drawing/2016/5/10/chartex" xmlns:cx5="http://schemas.microsoft.com/office/drawing/2016/5/11/chartex" xmlns:cx6="http://schemas.microsoft.com/office/drawing/2016/5/12/chartex" xmlns:cx7="http://schemas.microsoft.com/office/drawing/2016/5/13/chartex" xmlns:cx8="http://schemas.microsoft.com/office/drawing/2016/5/14/chartex" xmlns:mc="http://schemas.openxmlformats.org/markup-compatibility/2006" xmlns:aink="http://schemas.microsoft.com/office/drawing/2016/ink" xmlns:am3d="http://schemas.microsoft.com/office/drawing/2017/model3d" xmlns:o="urn:schemas-microsoft-com:office:office" xmlns:r="http://schemas.openxmlformats.org/officeDocument/2006/relationships" xmlns:m="http://schemas.openxmlformats.org/officeDocument/2006/math" xmlns:v="urn:schemas-microsoft-com:vml" xmlns:wp14="http://schemas.microsoft.com/office/word/2010/wordprocessingDrawing" xmlns:wp="http://schemas.openxmlformats.org/drawingml/2006/wordprocessingDrawing" xmlns:w10="urn:schemas-microsoft-com:office:word" xmlns:w="http://schemas.openxmlformats.org/wordprocessingml/2006/main" xmlns:w14="http://schemas.microsoft.com/office/word/2010/wordml" xmlns:w15="http://schemas.microsoft.com/office/word/2012/wordml" xmlns:w16cex="http://schemas.microsoft.com/office/word/2018/wordml/cex" xmlns:w16cid="http://schemas.microsoft.com/office/word/2016/wordml/cid" xmlns:w16="http://schemas.microsoft.com/office/word/2018/wordml" xmlns:w16sdtdh="http://schemas.microsoft.com/office/word/2020/wordml/sdtdatahash" xmlns:w16se="http://schemas.microsoft.com/office/word/2015/wordml/symex" xmlns:wpg="http://schemas.microsoft.com/office/word/2010/wordprocessingGroup" xmlns:wpi="http://schemas.microsoft.com/office/word/2010/wordprocessingInk" xmlns:wne="http://schemas.microsoft.com/office/word/2006/wordml" xmlns:wps="http://schemas.microsoft.com/office/word/2010/wordprocessingShape" mc:Ignorable="w14 w15 w16se w16cid w16 w16cex w16sdtdh wp14">
+<w:document xmlns:wpc="http://schemas.microsoft.com/office/word/2010/wordprocessingCanvas" xmlns:cx="http://schemas.microsoft.com/office/drawing/2014/chartex" xmlns:cx1="http://schemas.microsoft.com/office/drawing/2015/9/8/chartex" xmlns:cx2="http://schemas.microsoft.com/office/drawing/2015/10/21/chartex" xmlns:cx3="http://schemas.microsoft.com/office/drawing/2016/5/9/chartex" xmlns:cx4="http://schemas.microsoft.com/office/drawing/2016/5/10/chartex" xmlns:cx5="http://schemas.microsoft.com/office/drawing/2016/5/11/chartex" xmlns:cx6="http://schemas.microsoft.com/office/drawing/2016/5/12/chartex" xmlns:cx7="http://schemas.microsoft.com/office/drawing/2016/5/13/chartex" xmlns:cx8="http://schemas.microsoft.com/office/drawing/2016/5/14/chartex" xmlns:mc="http://schemas.openxmlformats.org/markup-compatibility/2006" xmlns:aink="http://schemas.microsoft.com/office/drawing/2016/ink" xmlns:am3d="http://schemas.microsoft.com/office/drawing/2017/model3d" xmlns:o="urn:schemas-microsoft-com:office:office" xmlns:oel="http://schemas.microsoft.com/office/2019/extlst" xmlns:r="http://schemas.openxmlformats.org/officeDocument/2006/relationships" xmlns:m="http://schemas.openxmlformats.org/officeDocument/2006/math" xmlns:v="urn:schemas-microsoft-com:vml" xmlns:wp14="http://schemas.microsoft.com/office/word/2010/wordprocessingDrawing" xmlns:wp="http://schemas.openxmlformats.org/drawingml/2006/wordprocessingDrawing" xmlns:w10="urn:schemas-microsoft-com:office:word" xmlns:w="http://schemas.openxmlformats.org/wordprocessingml/2006/main" xmlns:w14="http://schemas.microsoft.com/office/word/2010/wordml" xmlns:w15="http://schemas.microsoft.com/office/word/2012/wordml" xmlns:w16cex="http://schemas.microsoft.com/office/word/2018/wordml/cex" xmlns:w16cid="http://schemas.microsoft.com/office/word/2016/wordml/cid" xmlns:w16="http://schemas.microsoft.com/office/word/2018/wordml" xmlns:w16sdtdh="http://schemas.microsoft.com/office/word/2020/wordml/sdtdatahash" xmlns:w16se="http://schemas.microsoft.com/office/word/2015/wordml/symex" xmlns:wpg="http://schemas.microsoft.com/office/word/2010/wordprocessingGroup" xmlns:wpi="http://schemas.microsoft.com/office/word/2010/wordprocessingInk" xmlns:wne="http://schemas.microsoft.com/office/word/2006/wordml" xmlns:wps="http://schemas.microsoft.com/office/word/2010/wordprocessingShape" mc:Ignorable="w14 w15 w16se w16cid w16 w16cex w16sdtdh wp14">
   <w:body>
     <w:p>
       <w:pPr>
@@ -104,14 +104,12 @@
           </w:rPr>
           <w:t>.</w:t>
         </w:r>
-        <w:proofErr w:type="spellStart"/>
         <w:r>
           <w:rPr>
             <w:rStyle w:val="Hyperlink"/>
           </w:rPr>
           <w:t>softuni</w:t>
         </w:r>
-        <w:proofErr w:type="spellEnd"/>
         <w:r>
           <w:rPr>
             <w:rStyle w:val="Hyperlink"/>
@@ -119,14 +117,12 @@
           </w:rPr>
           <w:t>.</w:t>
         </w:r>
-        <w:proofErr w:type="spellStart"/>
         <w:r>
           <w:rPr>
             <w:rStyle w:val="Hyperlink"/>
           </w:rPr>
           <w:t>bg</w:t>
         </w:r>
-        <w:proofErr w:type="spellEnd"/>
         <w:r>
           <w:rPr>
             <w:rStyle w:val="Hyperlink"/>
@@ -194,11 +190,6 @@
     <w:p>
       <w:pPr>
         <w:pStyle w:val="Heading2"/>
-        <w:numPr>
-          <w:ilvl w:val="0"/>
-          <w:numId w:val="2"/>
-        </w:numPr>
-        <w:ind w:left="720"/>
         <w:rPr>
           <w:lang w:val="bg-BG"/>
         </w:rPr>
@@ -440,13 +431,6 @@
         </w:rPr>
         <w:t>[Console App (.NET Core)]</w:t>
       </w:r>
-    </w:p>
-    <w:p>
-      <w:pPr>
-        <w:rPr>
-          <w:lang w:val="bg-BG"/>
-        </w:rPr>
-      </w:pPr>
       <w:r>
         <w:rPr>
           <w:noProof/>
@@ -810,13 +794,6 @@
         </w:rPr>
         <w:t>.</w:t>
       </w:r>
-    </w:p>
-    <w:p>
-      <w:pPr>
-        <w:rPr>
-          <w:lang w:val="bg-BG"/>
-        </w:rPr>
-      </w:pPr>
       <w:r>
         <w:rPr>
           <w:noProof/>
@@ -1375,14 +1352,14 @@
       <w:r>
         <w:rPr>
           <w:noProof/>
-          <w:lang w:eastAsia="bg-BG"/>
+          <w:lang w:val="bg-BG"/>
         </w:rPr>
         <w:lastRenderedPageBreak/>
         <w:drawing>
-          <wp:inline distT="0" distB="0" distL="0" distR="0" wp14:anchorId="5876A269" wp14:editId="5A418111">
-            <wp:extent cx="6404610" cy="4584805"/>
-            <wp:effectExtent l="19050" t="19050" r="15240" b="25400"/>
-            <wp:docPr id="11" name="Картина 2" descr="A screenshot of a computer&#10;&#10;Description automatically generated"/>
+          <wp:inline distT="0" distB="0" distL="0" distR="0" wp14:anchorId="79863436" wp14:editId="1F718F77">
+            <wp:extent cx="6626225" cy="5248275"/>
+            <wp:effectExtent l="12700" t="12700" r="15875" b="9525"/>
+            <wp:docPr id="1" name="Picture 1" descr="Graphical user interface, application&#10;&#10;Description automatically generated"/>
             <wp:cNvGraphicFramePr>
               <a:graphicFrameLocks xmlns:a="http://schemas.openxmlformats.org/drawingml/2006/main" noChangeAspect="1"/>
             </wp:cNvGraphicFramePr>
@@ -1390,53 +1367,30 @@
               <a:graphicData uri="http://schemas.openxmlformats.org/drawingml/2006/picture">
                 <pic:pic xmlns:pic="http://schemas.openxmlformats.org/drawingml/2006/picture">
                   <pic:nvPicPr>
-                    <pic:cNvPr id="11" name="Картина 2" descr="A screenshot of a computer&#10;&#10;Description automatically generated"/>
+                    <pic:cNvPr id="1" name="Picture 1" descr="Graphical user interface, application&#10;&#10;Description automatically generated"/>
                     <pic:cNvPicPr/>
                   </pic:nvPicPr>
-                  <pic:blipFill rotWithShape="1">
+                  <pic:blipFill>
                     <a:blip r:embed="rId16"/>
-                    <a:srcRect b="18574"/>
-                    <a:stretch/>
+                    <a:stretch>
+                      <a:fillRect/>
+                    </a:stretch>
                   </pic:blipFill>
-                  <pic:spPr bwMode="auto">
+                  <pic:spPr>
                     <a:xfrm>
                       <a:off x="0" y="0"/>
-                      <a:ext cx="6410994" cy="4589375"/>
+                      <a:ext cx="6626225" cy="5248275"/>
                     </a:xfrm>
                     <a:prstGeom prst="rect">
                       <a:avLst/>
                     </a:prstGeom>
-                    <a:ln w="9525" cap="flat" cmpd="sng" algn="ctr">
+                    <a:ln>
                       <a:solidFill>
-                        <a:sysClr val="window" lastClr="FFFFFF">
-                          <a:lumMod val="85000"/>
-                        </a:sysClr>
+                        <a:schemeClr val="bg1">
+                          <a:lumMod val="65000"/>
+                        </a:schemeClr>
                       </a:solidFill>
-                      <a:prstDash val="solid"/>
-                      <a:round/>
-                      <a:headEnd type="none" w="med" len="med"/>
-                      <a:tailEnd type="none" w="med" len="med"/>
-                      <a:extLst>
-                        <a:ext uri="{C807C97D-BFC1-408E-A445-0C87EB9F89A2}">
-                          <ask:lineSketchStyleProps xmlns:ask="http://schemas.microsoft.com/office/drawing/2018/sketchyshapes" sd="0">
-                            <a:custGeom>
-                              <a:avLst/>
-                              <a:gdLst/>
-                              <a:ahLst/>
-                              <a:cxnLst/>
-                              <a:rect l="0" t="0" r="0" b="0"/>
-                              <a:pathLst/>
-                            </a:custGeom>
-                            <ask:type/>
-                          </ask:lineSketchStyleProps>
-                        </a:ext>
-                      </a:extLst>
                     </a:ln>
-                    <a:extLst>
-                      <a:ext uri="{53640926-AAD7-44D8-BBD7-CCE9431645EC}">
-                        <a14:shadowObscured xmlns:a14="http://schemas.microsoft.com/office/drawing/2010/main"/>
-                      </a:ext>
-                    </a:extLst>
                   </pic:spPr>
                 </pic:pic>
               </a:graphicData>
@@ -1582,11 +1536,6 @@
     <w:p>
       <w:pPr>
         <w:pStyle w:val="Heading2"/>
-        <w:numPr>
-          <w:ilvl w:val="0"/>
-          <w:numId w:val="2"/>
-        </w:numPr>
-        <w:ind w:left="720"/>
         <w:rPr>
           <w:lang w:val="bg-BG"/>
         </w:rPr>
@@ -2106,7 +2055,6 @@
         </w:rPr>
         <w:t xml:space="preserve">Можете ли да напишете програмата по </w:t>
       </w:r>
-      <w:proofErr w:type="spellStart"/>
       <w:r>
         <w:rPr>
           <w:b/>
@@ -2114,7 +2062,6 @@
         </w:rPr>
         <w:t>по</w:t>
       </w:r>
-      <w:proofErr w:type="spellEnd"/>
       <w:r>
         <w:rPr>
           <w:b/>
@@ -2184,20 +2131,24 @@
     <w:p>
       <w:pPr>
         <w:pStyle w:val="Heading2"/>
-        <w:numPr>
-          <w:ilvl w:val="0"/>
-          <w:numId w:val="2"/>
-        </w:numPr>
-        <w:ind w:left="720"/>
-        <w:rPr>
-          <w:lang w:val="bg-BG"/>
-        </w:rPr>
-      </w:pPr>
-      <w:r>
-        <w:rPr>
-          <w:lang w:val="bg-BG"/>
-        </w:rPr>
-        <w:t>Пресмятане на лице на квадрат</w:t>
+        <w:rPr>
+          <w:lang w:val="bg-BG"/>
+        </w:rPr>
+      </w:pPr>
+      <w:r>
+        <w:rPr>
+          <w:lang w:val="bg-BG"/>
+        </w:rPr>
+        <w:t>Лице</w:t>
+      </w:r>
+      <w:r>
+        <w:rPr>
+          <w:lang w:val="bg-BG"/>
+        </w:rPr>
+        <w:t xml:space="preserve"> на </w:t>
+      </w:r>
+      <w:r>
+        <w:t>квадрат</w:t>
       </w:r>
     </w:p>
     <w:p>
@@ -2339,23 +2290,25 @@
     <w:p>
       <w:pPr>
         <w:pStyle w:val="Heading3"/>
-        <w:ind w:left="90"/>
-        <w:rPr>
-          <w:lang w:val="bg-BG"/>
-        </w:rPr>
-      </w:pPr>
-      <w:r>
-        <w:rPr>
-          <w:lang w:val="bg-BG"/>
-        </w:rPr>
-        <w:t>Примерен вход и изход</w:t>
+      </w:pPr>
+      <w:r>
+        <w:rPr>
+          <w:lang w:val="bg-BG"/>
+        </w:rPr>
+        <w:t>Пример</w:t>
+      </w:r>
+      <w:r>
+        <w:rPr>
+          <w:lang w:val="bg-BG"/>
+        </w:rPr>
+        <w:t>и</w:t>
       </w:r>
     </w:p>
     <w:tbl>
       <w:tblPr>
         <w:tblStyle w:val="TableGrid"/>
         <w:tblW w:w="0" w:type="auto"/>
-        <w:tblInd w:w="175" w:type="dxa"/>
+        <w:tblInd w:w="-5" w:type="dxa"/>
         <w:tblCellMar>
           <w:top w:w="57" w:type="dxa"/>
           <w:left w:w="85" w:type="dxa"/>
@@ -2365,13 +2318,13 @@
         <w:tblLook w:val="04A0" w:firstRow="1" w:lastRow="0" w:firstColumn="1" w:lastColumn="0" w:noHBand="0" w:noVBand="1"/>
       </w:tblPr>
       <w:tblGrid>
-        <w:gridCol w:w="736"/>
+        <w:gridCol w:w="916"/>
         <w:gridCol w:w="1022"/>
       </w:tblGrid>
       <w:tr>
         <w:tc>
           <w:tcPr>
-            <w:tcW w:w="736" w:type="dxa"/>
+            <w:tcW w:w="916" w:type="dxa"/>
             <w:shd w:val="clear" w:color="auto" w:fill="D9D9D9" w:themeFill="background1" w:themeFillShade="D9"/>
             <w:vAlign w:val="center"/>
           </w:tcPr>
@@ -2419,7 +2372,7 @@
       <w:tr>
         <w:tc>
           <w:tcPr>
-            <w:tcW w:w="736" w:type="dxa"/>
+            <w:tcW w:w="916" w:type="dxa"/>
             <w:vAlign w:val="center"/>
           </w:tcPr>
           <w:p>
@@ -2468,9 +2421,6 @@
     <w:p>
       <w:pPr>
         <w:pStyle w:val="Heading3"/>
-        <w:rPr>
-          <w:lang w:val="bg-BG"/>
-        </w:rPr>
       </w:pPr>
       <w:r>
         <w:rPr>
@@ -2686,6 +2636,7 @@
           <w:noProof/>
           <w:lang w:val="bg-BG"/>
         </w:rPr>
+        <w:lastRenderedPageBreak/>
         <w:t xml:space="preserve"> </w:t>
       </w:r>
       <w:r>
@@ -2740,11 +2691,6 @@
     <w:p>
       <w:pPr>
         <w:pStyle w:val="Heading2"/>
-        <w:numPr>
-          <w:ilvl w:val="0"/>
-          <w:numId w:val="2"/>
-        </w:numPr>
-        <w:ind w:left="720"/>
         <w:rPr>
           <w:bCs w:val="0"/>
           <w:lang w:val="bg-BG"/>
@@ -2754,8 +2700,10 @@
         <w:rPr>
           <w:lang w:val="bg-BG"/>
         </w:rPr>
-        <w:lastRenderedPageBreak/>
-        <w:t>От инчове към сантиметри</w:t>
+        <w:t xml:space="preserve">От инчове към </w:t>
+      </w:r>
+      <w:r>
+        <w:t>сантиметри</w:t>
       </w:r>
     </w:p>
     <w:p>
@@ -2907,23 +2855,22 @@
     <w:p>
       <w:pPr>
         <w:pStyle w:val="Heading3"/>
-        <w:ind w:left="90" w:hanging="90"/>
-        <w:rPr>
-          <w:lang w:val="bg-BG"/>
-        </w:rPr>
-      </w:pPr>
-      <w:r>
-        <w:rPr>
-          <w:lang w:val="bg-BG"/>
-        </w:rPr>
-        <w:t>Примерен вход и изход</w:t>
+        <w:rPr>
+          <w:lang w:val="bg-BG"/>
+        </w:rPr>
+      </w:pPr>
+      <w:r>
+        <w:t>Пример</w:t>
+      </w:r>
+      <w:r>
+        <w:t>и</w:t>
       </w:r>
     </w:p>
     <w:tbl>
       <w:tblPr>
         <w:tblStyle w:val="TableGrid"/>
         <w:tblW w:w="0" w:type="auto"/>
-        <w:tblInd w:w="175" w:type="dxa"/>
+        <w:tblInd w:w="-5" w:type="dxa"/>
         <w:tblCellMar>
           <w:top w:w="57" w:type="dxa"/>
           <w:left w:w="85" w:type="dxa"/>
@@ -2933,13 +2880,13 @@
         <w:tblLook w:val="04A0" w:firstRow="1" w:lastRow="0" w:firstColumn="1" w:lastColumn="0" w:noHBand="0" w:noVBand="1"/>
       </w:tblPr>
       <w:tblGrid>
-        <w:gridCol w:w="736"/>
+        <w:gridCol w:w="916"/>
         <w:gridCol w:w="1022"/>
       </w:tblGrid>
       <w:tr>
         <w:tc>
           <w:tcPr>
-            <w:tcW w:w="736" w:type="dxa"/>
+            <w:tcW w:w="916" w:type="dxa"/>
             <w:shd w:val="clear" w:color="auto" w:fill="D9D9D9" w:themeFill="background1" w:themeFillShade="D9"/>
             <w:vAlign w:val="center"/>
           </w:tcPr>
@@ -2987,7 +2934,7 @@
       <w:tr>
         <w:tc>
           <w:tcPr>
-            <w:tcW w:w="736" w:type="dxa"/>
+            <w:tcW w:w="916" w:type="dxa"/>
             <w:vAlign w:val="center"/>
           </w:tcPr>
           <w:p>
@@ -3439,11 +3386,6 @@
     <w:p>
       <w:pPr>
         <w:pStyle w:val="Heading2"/>
-        <w:numPr>
-          <w:ilvl w:val="0"/>
-          <w:numId w:val="2"/>
-        </w:numPr>
-        <w:ind w:left="720"/>
         <w:rPr>
           <w:lang w:val="bg-BG"/>
         </w:rPr>
@@ -4585,20 +4527,18 @@
     <w:p>
       <w:pPr>
         <w:pStyle w:val="Heading2"/>
-        <w:numPr>
-          <w:ilvl w:val="0"/>
-          <w:numId w:val="2"/>
-        </w:numPr>
-        <w:ind w:left="720"/>
-        <w:rPr>
-          <w:lang w:val="bg-BG"/>
-        </w:rPr>
-      </w:pPr>
-      <w:r>
-        <w:rPr>
-          <w:lang w:val="bg-BG"/>
-        </w:rPr>
-        <w:t>Съединяване на текст и числа</w:t>
+        <w:rPr>
+          <w:lang w:val="bg-BG"/>
+        </w:rPr>
+      </w:pPr>
+      <w:r>
+        <w:rPr>
+          <w:lang w:val="bg-BG"/>
+        </w:rPr>
+        <w:t xml:space="preserve">Съединяване на текст и </w:t>
+      </w:r>
+      <w:r>
+        <w:t>числа</w:t>
       </w:r>
     </w:p>
     <w:p>
@@ -5640,20 +5580,18 @@
     <w:p>
       <w:pPr>
         <w:pStyle w:val="Heading2"/>
-        <w:numPr>
-          <w:ilvl w:val="0"/>
-          <w:numId w:val="2"/>
-        </w:numPr>
-        <w:ind w:left="720"/>
-        <w:rPr>
-          <w:lang w:val="bg-BG"/>
-        </w:rPr>
-      </w:pPr>
-      <w:r>
-        <w:rPr>
-          <w:lang w:val="bg-BG"/>
-        </w:rPr>
-        <w:t>Изготвяне на проекти</w:t>
+        <w:rPr>
+          <w:lang w:val="bg-BG"/>
+        </w:rPr>
+      </w:pPr>
+      <w:r>
+        <w:rPr>
+          <w:lang w:val="bg-BG"/>
+        </w:rPr>
+        <w:t xml:space="preserve">Изготвяне на </w:t>
+      </w:r>
+      <w:r>
+        <w:t>проекти</w:t>
       </w:r>
     </w:p>
     <w:p>
@@ -5905,9 +5843,6 @@
     <w:p>
       <w:pPr>
         <w:pStyle w:val="Heading3"/>
-        <w:rPr>
-          <w:lang w:val="bg-BG"/>
-        </w:rPr>
       </w:pPr>
       <w:r>
         <w:rPr>
@@ -6167,15 +6102,18 @@
     <w:p>
       <w:pPr>
         <w:pStyle w:val="Heading3"/>
-        <w:rPr>
-          <w:lang w:val="bg-BG"/>
-        </w:rPr>
-      </w:pPr>
-      <w:r>
-        <w:rPr>
-          <w:lang w:val="bg-BG"/>
-        </w:rPr>
-        <w:t>Примерен вход и изход</w:t>
+      </w:pPr>
+      <w:r>
+        <w:rPr>
+          <w:lang w:val="bg-BG"/>
+        </w:rPr>
+        <w:t>Пример</w:t>
+      </w:r>
+      <w:r>
+        <w:rPr>
+          <w:lang w:val="bg-BG"/>
+        </w:rPr>
+        <w:t>и</w:t>
       </w:r>
     </w:p>
     <w:tbl>
@@ -6529,11 +6467,6 @@
     <w:p>
       <w:pPr>
         <w:pStyle w:val="Heading2"/>
-        <w:numPr>
-          <w:ilvl w:val="0"/>
-          <w:numId w:val="2"/>
-        </w:numPr>
-        <w:ind w:left="720"/>
         <w:rPr>
           <w:lang w:val="bg-BG"/>
         </w:rPr>
@@ -6732,9 +6665,6 @@
     <w:p>
       <w:pPr>
         <w:pStyle w:val="Heading3"/>
-        <w:rPr>
-          <w:lang w:val="bg-BG"/>
-        </w:rPr>
       </w:pPr>
       <w:r>
         <w:rPr>
@@ -6898,9 +6828,6 @@
         </w:rPr>
       </w:pPr>
       <w:r>
-        <w:rPr>
-          <w:lang w:val="bg-BG"/>
-        </w:rPr>
         <w:t>Изход</w:t>
       </w:r>
     </w:p>
@@ -6980,25 +6907,6 @@
     </w:p>
     <w:p>
       <w:pPr>
-        <w:spacing w:before="0" w:after="200"/>
-        <w:rPr>
-          <w:rFonts w:eastAsiaTheme="majorEastAsia" w:cstheme="majorBidi"/>
-          <w:b/>
-          <w:color w:val="8F400B"/>
-          <w:sz w:val="32"/>
-          <w:szCs w:val="32"/>
-          <w:lang w:val="bg-BG"/>
-        </w:rPr>
-      </w:pPr>
-      <w:r>
-        <w:rPr>
-          <w:lang w:val="bg-BG"/>
-        </w:rPr>
-        <w:br w:type="page"/>
-      </w:r>
-    </w:p>
-    <w:p>
-      <w:pPr>
         <w:pStyle w:val="Heading3"/>
         <w:rPr>
           <w:lang w:val="bg-BG"/>
@@ -7009,7 +6917,13 @@
           <w:lang w:val="bg-BG"/>
         </w:rPr>
         <w:lastRenderedPageBreak/>
-        <w:t>Примерен вход и изход</w:t>
+        <w:t>Пример</w:t>
+      </w:r>
+      <w:r>
+        <w:rPr>
+          <w:lang w:val="bg-BG"/>
+        </w:rPr>
+        <w:t>и</w:t>
       </w:r>
     </w:p>
     <w:tbl>
@@ -7366,11 +7280,6 @@
     <w:p>
       <w:pPr>
         <w:pStyle w:val="Heading2"/>
-        <w:numPr>
-          <w:ilvl w:val="0"/>
-          <w:numId w:val="2"/>
-        </w:numPr>
-        <w:ind w:left="720"/>
         <w:rPr>
           <w:lang w:val="bg-BG"/>
         </w:rPr>
@@ -7532,17 +7441,8 @@
           <w:b/>
           <w:lang w:val="bg-BG"/>
         </w:rPr>
-        <w:t xml:space="preserve">един </w:t>
-      </w:r>
-      <w:proofErr w:type="spellStart"/>
-      <w:r>
-        <w:rPr>
-          <w:b/>
-          <w:lang w:val="bg-BG"/>
-        </w:rPr>
-        <w:t>кв</w:t>
-      </w:r>
-      <w:proofErr w:type="spellEnd"/>
+        <w:t>един кв</w:t>
+      </w:r>
       <w:r>
         <w:rPr>
           <w:b/>
@@ -7696,7 +7596,6 @@
           <w:lang w:val="bg-BG"/>
         </w:rPr>
       </w:pPr>
-      <w:proofErr w:type="spellStart"/>
       <w:r>
         <w:rPr>
           <w:rFonts w:ascii="Calibri" w:eastAsia="Calibri" w:hAnsi="Calibri" w:cs="Arial"/>
@@ -7705,7 +7604,6 @@
         </w:rPr>
         <w:t>Кв</w:t>
       </w:r>
-      <w:proofErr w:type="spellEnd"/>
       <w:r>
         <w:rPr>
           <w:rFonts w:ascii="Calibri" w:eastAsia="Calibri" w:hAnsi="Calibri" w:cs="Arial"/>
@@ -7902,7 +7800,13 @@
         <w:rPr>
           <w:lang w:val="bg-BG"/>
         </w:rPr>
-        <w:t>Примерен вход и изход</w:t>
+        <w:t>Пример</w:t>
+      </w:r>
+      <w:r>
+        <w:rPr>
+          <w:lang w:val="bg-BG"/>
+        </w:rPr>
+        <w:t>и</w:t>
       </w:r>
     </w:p>
     <w:tbl>
@@ -8405,23 +8309,18 @@
     <w:p>
       <w:pPr>
         <w:pStyle w:val="Heading2"/>
-        <w:numPr>
-          <w:ilvl w:val="0"/>
-          <w:numId w:val="2"/>
-        </w:numPr>
-        <w:ind w:left="720"/>
-        <w:rPr>
-          <w:lang w:val="bg-BG"/>
-        </w:rPr>
-      </w:pPr>
-      <w:r>
-        <w:rPr>
-          <w:lang w:val="bg-BG"/>
-        </w:rPr>
-        <w:t>Конзолен конвертор</w:t>
-      </w:r>
-      <w:r>
-        <w:t xml:space="preserve">: </w:t>
+        <w:rPr>
+          <w:lang w:val="bg-BG"/>
+        </w:rPr>
+      </w:pPr>
+      <w:r>
+        <w:rPr>
+          <w:lang w:val="bg-BG"/>
+        </w:rPr>
+        <w:t>От</w:t>
+      </w:r>
+      <w:r>
+        <w:t xml:space="preserve"> </w:t>
       </w:r>
       <w:r>
         <w:rPr>
@@ -8445,7 +8344,7 @@
     <w:p>
       <w:pPr>
         <w:rPr>
-          <w:lang w:val="bg-BG"/>
+          <w:lang w:val="ru-RU"/>
         </w:rPr>
       </w:pPr>
       <w:r>
@@ -8590,20 +8489,30 @@
           <w:lang w:val="ru-RU"/>
         </w:rPr>
         <w:t>.</w:t>
+      </w:r>
+      <w:r>
+        <w:rPr>
+          <w:lang w:val="ru-RU"/>
+        </w:rPr>
+        <w:br w:type="page"/>
       </w:r>
     </w:p>
     <w:p>
       <w:pPr>
         <w:pStyle w:val="Heading3"/>
-        <w:rPr>
-          <w:lang w:val="bg-BG"/>
-        </w:rPr>
-      </w:pPr>
-      <w:r>
-        <w:rPr>
-          <w:lang w:val="bg-BG"/>
-        </w:rPr>
-        <w:t>Примерен вход и изход</w:t>
+      </w:pPr>
+      <w:r>
+        <w:rPr>
+          <w:lang w:val="bg-BG"/>
+        </w:rPr>
+        <w:lastRenderedPageBreak/>
+        <w:t>Пример</w:t>
+      </w:r>
+      <w:r>
+        <w:rPr>
+          <w:lang w:val="bg-BG"/>
+        </w:rPr>
+        <w:t>и</w:t>
       </w:r>
     </w:p>
     <w:tbl>
@@ -8993,9 +8902,6 @@
         </w:rPr>
       </w:pPr>
       <w:r>
-        <w:rPr>
-          <w:lang w:val="bg-BG"/>
-        </w:rPr>
         <w:t>Насоки</w:t>
       </w:r>
     </w:p>
@@ -9053,7 +8959,6 @@
           <w:noProof/>
           <w:lang w:eastAsia="bg-BG"/>
         </w:rPr>
-        <w:lastRenderedPageBreak/>
         <w:drawing>
           <wp:inline distT="0" distB="0" distL="0" distR="0" wp14:anchorId="107355A2" wp14:editId="33A8DCFA">
             <wp:extent cx="3372418" cy="198755"/>
@@ -9381,32 +9286,21 @@
     <w:p>
       <w:pPr>
         <w:pStyle w:val="Heading2"/>
-        <w:numPr>
-          <w:ilvl w:val="0"/>
-          <w:numId w:val="2"/>
-        </w:numPr>
-        <w:ind w:left="720"/>
-        <w:rPr>
-          <w:lang w:val="bg-BG"/>
-        </w:rPr>
-      </w:pPr>
-      <w:r>
-        <w:rPr>
-          <w:lang w:val="bg-BG"/>
-        </w:rPr>
-        <w:t>Конзолен конвертор</w:t>
-      </w:r>
-      <w:r>
-        <w:rPr>
-          <w:lang w:val="ru-RU"/>
-        </w:rPr>
-        <w:t xml:space="preserve">: </w:t>
-      </w:r>
-      <w:r>
-        <w:rPr>
-          <w:lang w:val="bg-BG"/>
-        </w:rPr>
-        <w:t xml:space="preserve">от </w:t>
+        <w:rPr>
+          <w:lang w:val="bg-BG"/>
+        </w:rPr>
+      </w:pPr>
+      <w:r>
+        <w:rPr>
+          <w:lang w:val="bg-BG"/>
+        </w:rPr>
+        <w:t>От</w:t>
+      </w:r>
+      <w:r>
+        <w:rPr>
+          <w:lang w:val="bg-BG"/>
+        </w:rPr>
+        <w:t xml:space="preserve"> </w:t>
       </w:r>
       <w:r>
         <w:rPr>
@@ -9562,21 +9456,12 @@
         </w:rPr>
         <w:t xml:space="preserve">= </w:t>
       </w:r>
-      <w:proofErr w:type="spellStart"/>
-      <w:r>
-        <w:rPr>
-          <w:b/>
-          <w:lang w:val="bg-BG"/>
-        </w:rPr>
-        <w:t>радиан</w:t>
-      </w:r>
-      <w:proofErr w:type="spellEnd"/>
-      <w:r>
-        <w:rPr>
-          <w:b/>
-          <w:lang w:val="bg-BG"/>
-        </w:rPr>
-        <w:t xml:space="preserve"> </w:t>
+      <w:r>
+        <w:rPr>
+          <w:b/>
+          <w:lang w:val="bg-BG"/>
+        </w:rPr>
+        <w:t xml:space="preserve">радиан </w:t>
       </w:r>
       <w:r>
         <w:rPr>
@@ -9719,15 +9604,18 @@
     <w:p>
       <w:pPr>
         <w:pStyle w:val="Heading3"/>
-        <w:rPr>
-          <w:lang w:val="bg-BG"/>
-        </w:rPr>
-      </w:pPr>
-      <w:r>
-        <w:rPr>
-          <w:lang w:val="bg-BG"/>
-        </w:rPr>
-        <w:t>Примерен вход и изход</w:t>
+      </w:pPr>
+      <w:r>
+        <w:rPr>
+          <w:lang w:val="bg-BG"/>
+        </w:rPr>
+        <w:t>Пример</w:t>
+      </w:r>
+      <w:r>
+        <w:rPr>
+          <w:lang w:val="bg-BG"/>
+        </w:rPr>
+        <w:t>и</w:t>
       </w:r>
     </w:p>
     <w:tbl>
@@ -10357,9 +10245,6 @@
     <w:p>
       <w:pPr>
         <w:pStyle w:val="Heading3"/>
-        <w:rPr>
-          <w:lang w:val="bg-BG"/>
-        </w:rPr>
       </w:pPr>
       <w:r>
         <w:rPr>
@@ -10392,7 +10277,6 @@
         </w:rPr>
         <w:t>(</w:t>
       </w:r>
-      <w:proofErr w:type="spellStart"/>
       <w:r>
         <w:rPr>
           <w:b/>
@@ -10400,7 +10284,6 @@
         </w:rPr>
         <w:t>радианите</w:t>
       </w:r>
-      <w:proofErr w:type="spellEnd"/>
       <w:r>
         <w:rPr>
           <w:lang w:val="ru-RU"/>
@@ -10508,21 +10391,7 @@
         <w:rPr>
           <w:lang w:val="bg-BG"/>
         </w:rPr>
-        <w:t xml:space="preserve">в която ще направите конвертирането от </w:t>
-      </w:r>
-      <w:proofErr w:type="spellStart"/>
-      <w:r>
-        <w:rPr>
-          <w:lang w:val="bg-BG"/>
-        </w:rPr>
-        <w:t>радиани</w:t>
-      </w:r>
-      <w:proofErr w:type="spellEnd"/>
-      <w:r>
-        <w:rPr>
-          <w:lang w:val="bg-BG"/>
-        </w:rPr>
-        <w:t xml:space="preserve"> към градуси</w:t>
+        <w:t>в която ще направите конвертирането от радиани към градуси</w:t>
       </w:r>
       <w:r>
         <w:rPr>
@@ -10787,11 +10656,6 @@
     <w:p>
       <w:pPr>
         <w:pStyle w:val="Heading2"/>
-        <w:numPr>
-          <w:ilvl w:val="0"/>
-          <w:numId w:val="2"/>
-        </w:numPr>
-        <w:ind w:left="720"/>
         <w:rPr>
           <w:lang w:val="bg-BG"/>
         </w:rPr>
@@ -10898,6 +10762,7 @@
           <w:bCs/>
           <w:lang w:val="bg-BG"/>
         </w:rPr>
+        <w:lastRenderedPageBreak/>
         <w:t xml:space="preserve">сума </w:t>
       </w:r>
       <w:r>
@@ -10994,10 +10859,6 @@
     <w:p>
       <w:pPr>
         <w:pStyle w:val="Heading3"/>
-        <w:jc w:val="both"/>
-        <w:rPr>
-          <w:lang w:val="bg-BG"/>
-        </w:rPr>
       </w:pPr>
       <w:r>
         <w:rPr>
@@ -11198,10 +11059,6 @@
     <w:p>
       <w:pPr>
         <w:pStyle w:val="Heading3"/>
-        <w:jc w:val="both"/>
-        <w:rPr>
-          <w:lang w:val="bg-BG"/>
-        </w:rPr>
       </w:pPr>
       <w:r>
         <w:rPr>
@@ -11268,7 +11125,6 @@
                 <w:b/>
                 <w:lang w:val="bg-BG"/>
               </w:rPr>
-              <w:lastRenderedPageBreak/>
               <w:t>Вход</w:t>
             </w:r>
           </w:p>
@@ -11477,23 +11333,7 @@
                 <w:rFonts w:eastAsia="Calibri" w:cs="Times New Roman"/>
                 <w:lang w:val="ru-RU"/>
               </w:rPr>
-              <w:t>: 11.4</w:t>
-            </w:r>
-            <w:proofErr w:type="gramStart"/>
-            <w:r>
-              <w:rPr>
-                <w:rFonts w:eastAsia="Calibri" w:cs="Times New Roman"/>
-                <w:lang w:val="ru-RU"/>
-              </w:rPr>
-              <w:t>лв./</w:t>
-            </w:r>
-            <w:proofErr w:type="gramEnd"/>
-            <w:r>
-              <w:rPr>
-                <w:rFonts w:eastAsia="Calibri" w:cs="Times New Roman"/>
-                <w:lang w:val="ru-RU"/>
-              </w:rPr>
-              <w:t xml:space="preserve">12 </w:t>
+              <w:t xml:space="preserve">: 11.4лв./12 </w:t>
             </w:r>
             <w:r>
               <w:rPr>
@@ -11799,11 +11639,6 @@
     <w:p>
       <w:pPr>
         <w:pStyle w:val="Heading2"/>
-        <w:numPr>
-          <w:ilvl w:val="0"/>
-          <w:numId w:val="2"/>
-        </w:numPr>
-        <w:ind w:left="720"/>
         <w:rPr>
           <w:lang w:val="bg-BG"/>
         </w:rPr>
@@ -11900,10 +11735,6 @@
     <w:p>
       <w:pPr>
         <w:pStyle w:val="Heading3"/>
-        <w:jc w:val="both"/>
-        <w:rPr>
-          <w:lang w:val="bg-BG"/>
-        </w:rPr>
       </w:pPr>
       <w:r>
         <w:rPr>
@@ -12138,15 +11969,11 @@
     <w:p>
       <w:pPr>
         <w:pStyle w:val="Heading3"/>
-        <w:jc w:val="both"/>
-        <w:rPr>
-          <w:lang w:val="bg-BG"/>
-        </w:rPr>
-      </w:pPr>
-      <w:r>
-        <w:rPr>
-          <w:lang w:val="bg-BG"/>
-        </w:rPr>
+        <w:rPr>
+          <w:lang w:val="bg-BG"/>
+        </w:rPr>
+      </w:pPr>
+      <w:r>
         <w:t>Изход</w:t>
       </w:r>
     </w:p>
@@ -12597,6 +12424,7 @@
                 <w:rFonts w:ascii="Consolas" w:eastAsia="Calibri" w:hAnsi="Consolas" w:cs="Times New Roman"/>
                 <w:noProof/>
               </w:rPr>
+              <w:lastRenderedPageBreak/>
               <w:t>432</w:t>
             </w:r>
           </w:p>
@@ -12674,11 +12502,6 @@
     <w:p>
       <w:pPr>
         <w:pStyle w:val="Heading2"/>
-        <w:numPr>
-          <w:ilvl w:val="0"/>
-          <w:numId w:val="2"/>
-        </w:numPr>
-        <w:ind w:left="720"/>
         <w:rPr>
           <w:lang w:val="bg-BG"/>
         </w:rPr>
@@ -13027,7 +12850,6 @@
           <w:bCs/>
           <w:lang w:val="bg-BG"/>
         </w:rPr>
-        <w:lastRenderedPageBreak/>
         <w:t xml:space="preserve">Аниматор </w:t>
       </w:r>
       <w:r>
@@ -13070,11 +12892,6 @@
     <w:p>
       <w:pPr>
         <w:pStyle w:val="Heading3"/>
-        <w:spacing w:before="40"/>
-        <w:jc w:val="both"/>
-        <w:rPr>
-          <w:lang w:val="bg-BG"/>
-        </w:rPr>
       </w:pPr>
       <w:r>
         <w:rPr>
@@ -13186,16 +13003,11 @@
     <w:p>
       <w:pPr>
         <w:pStyle w:val="Heading3"/>
-        <w:spacing w:before="40"/>
-        <w:jc w:val="both"/>
-        <w:rPr>
-          <w:lang w:val="bg-BG"/>
-        </w:rPr>
-      </w:pPr>
-      <w:r>
-        <w:rPr>
-          <w:lang w:val="bg-BG"/>
-        </w:rPr>
+        <w:rPr>
+          <w:lang w:val="bg-BG"/>
+        </w:rPr>
+      </w:pPr>
+      <w:r>
         <w:t>Изход</w:t>
       </w:r>
     </w:p>
@@ -13243,23 +13055,25 @@
     <w:p>
       <w:pPr>
         <w:pStyle w:val="Heading3"/>
-        <w:spacing w:before="40"/>
-        <w:rPr>
-          <w:lang w:val="bg-BG"/>
-        </w:rPr>
-      </w:pPr>
-      <w:r>
-        <w:rPr>
-          <w:lang w:val="bg-BG"/>
-        </w:rPr>
-        <w:t>Примерен вход и изход</w:t>
+      </w:pPr>
+      <w:r>
+        <w:rPr>
+          <w:lang w:val="bg-BG"/>
+        </w:rPr>
+        <w:t>Пример</w:t>
+      </w:r>
+      <w:r>
+        <w:rPr>
+          <w:lang w:val="bg-BG"/>
+        </w:rPr>
+        <w:t>и</w:t>
       </w:r>
     </w:p>
     <w:tbl>
       <w:tblPr>
         <w:tblStyle w:val="TableGrid1"/>
-        <w:tblW w:w="9625" w:type="dxa"/>
-        <w:tblInd w:w="-90" w:type="dxa"/>
+        <w:tblW w:w="9540" w:type="dxa"/>
+        <w:tblInd w:w="-5" w:type="dxa"/>
         <w:tblCellMar>
           <w:top w:w="57" w:type="dxa"/>
           <w:left w:w="75" w:type="dxa"/>
@@ -13269,14 +13083,14 @@
         <w:tblLook w:val="04A0" w:firstRow="1" w:lastRow="0" w:firstColumn="1" w:lastColumn="0" w:noHBand="0" w:noVBand="1"/>
       </w:tblPr>
       <w:tblGrid>
-        <w:gridCol w:w="1895"/>
+        <w:gridCol w:w="1810"/>
         <w:gridCol w:w="1250"/>
         <w:gridCol w:w="6480"/>
       </w:tblGrid>
       <w:tr>
         <w:tc>
           <w:tcPr>
-            <w:tcW w:w="1895" w:type="dxa"/>
+            <w:tcW w:w="1810" w:type="dxa"/>
             <w:tcBorders>
               <w:top w:val="single" w:sz="4" w:space="0" w:color="auto"/>
               <w:left w:val="single" w:sz="4" w:space="0" w:color="auto"/>
@@ -13383,7 +13197,7 @@
         </w:trPr>
         <w:tc>
           <w:tcPr>
-            <w:tcW w:w="1895" w:type="dxa"/>
+            <w:tcW w:w="1810" w:type="dxa"/>
             <w:tcBorders>
               <w:top w:val="single" w:sz="4" w:space="0" w:color="auto"/>
               <w:left w:val="single" w:sz="4" w:space="0" w:color="auto"/>
@@ -13575,7 +13389,7 @@
         </w:trPr>
         <w:tc>
           <w:tcPr>
-            <w:tcW w:w="1895" w:type="dxa"/>
+            <w:tcW w:w="1810" w:type="dxa"/>
             <w:tcBorders>
               <w:top w:val="single" w:sz="4" w:space="0" w:color="auto"/>
               <w:left w:val="single" w:sz="4" w:space="0" w:color="auto"/>
@@ -13650,18 +13464,10 @@
     <w:p>
       <w:pPr>
         <w:pStyle w:val="Heading2"/>
-        <w:numPr>
-          <w:ilvl w:val="0"/>
-          <w:numId w:val="2"/>
-        </w:numPr>
-        <w:ind w:left="720"/>
-        <w:rPr>
-          <w:lang w:val="bg-BG"/>
-        </w:rPr>
-      </w:pPr>
-      <w:r>
-        <w:t xml:space="preserve">* </w:t>
-      </w:r>
+        <w:rPr>
+          <w:lang w:val="bg-BG"/>
+        </w:rPr>
+      </w:pPr>
       <w:r>
         <w:rPr>
           <w:lang w:val="bg-BG"/>
@@ -13927,6 +13733,7 @@
           <w:b/>
           <w:lang w:val="ru-RU"/>
         </w:rPr>
+        <w:lastRenderedPageBreak/>
         <w:t xml:space="preserve">1/8 </w:t>
       </w:r>
       <w:r>
@@ -13989,10 +13796,6 @@
     <w:p>
       <w:pPr>
         <w:pStyle w:val="Heading3"/>
-        <w:jc w:val="both"/>
-        <w:rPr>
-          <w:lang w:val="bg-BG"/>
-        </w:rPr>
       </w:pPr>
       <w:r>
         <w:rPr>
@@ -14294,10 +14097,6 @@
     <w:p>
       <w:pPr>
         <w:pStyle w:val="Heading3"/>
-        <w:jc w:val="both"/>
-        <w:rPr>
-          <w:lang w:val="bg-BG"/>
-        </w:rPr>
       </w:pPr>
       <w:r>
         <w:rPr>
@@ -14369,25 +14168,6 @@
     </w:p>
     <w:p>
       <w:pPr>
-        <w:spacing w:before="0" w:after="200"/>
-        <w:rPr>
-          <w:rFonts w:eastAsiaTheme="majorEastAsia" w:cstheme="majorBidi"/>
-          <w:b/>
-          <w:color w:val="8F400B"/>
-          <w:sz w:val="32"/>
-          <w:szCs w:val="32"/>
-          <w:lang w:val="bg-BG"/>
-        </w:rPr>
-      </w:pPr>
-      <w:r>
-        <w:rPr>
-          <w:lang w:val="bg-BG"/>
-        </w:rPr>
-        <w:br w:type="page"/>
-      </w:r>
-    </w:p>
-    <w:p>
-      <w:pPr>
         <w:pStyle w:val="Heading3"/>
         <w:rPr>
           <w:lang w:val="bg-BG"/>
@@ -14397,8 +14177,13 @@
         <w:rPr>
           <w:lang w:val="bg-BG"/>
         </w:rPr>
-        <w:lastRenderedPageBreak/>
-        <w:t>Примерен вход и изход</w:t>
+        <w:t>Пример</w:t>
+      </w:r>
+      <w:r>
+        <w:rPr>
+          <w:lang w:val="bg-BG"/>
+        </w:rPr>
+        <w:t>и</w:t>
       </w:r>
     </w:p>
     <w:tbl>
@@ -15268,23 +15053,18 @@
     <w:p>
       <w:pPr>
         <w:pStyle w:val="Heading2"/>
-        <w:numPr>
-          <w:ilvl w:val="0"/>
-          <w:numId w:val="2"/>
-        </w:numPr>
-        <w:ind w:left="720"/>
-        <w:rPr>
-          <w:lang w:val="bg-BG"/>
-        </w:rPr>
-      </w:pPr>
-      <w:r>
-        <w:t xml:space="preserve">* </w:t>
-      </w:r>
-      <w:r>
-        <w:rPr>
-          <w:lang w:val="bg-BG"/>
-        </w:rPr>
-        <w:t>Пазар за плодове</w:t>
+        <w:rPr>
+          <w:lang w:val="bg-BG"/>
+        </w:rPr>
+      </w:pPr>
+      <w:r>
+        <w:rPr>
+          <w:lang w:val="bg-BG"/>
+        </w:rPr>
+        <w:t xml:space="preserve">Пазар за </w:t>
+      </w:r>
+      <w:r>
+        <w:t>плодове</w:t>
       </w:r>
     </w:p>
     <w:p>
@@ -15692,15 +15472,12 @@
     <w:p>
       <w:pPr>
         <w:pStyle w:val="Heading3"/>
-        <w:jc w:val="both"/>
-        <w:rPr>
-          <w:lang w:val="bg-BG"/>
-        </w:rPr>
-      </w:pPr>
-      <w:r>
-        <w:rPr>
-          <w:lang w:val="bg-BG"/>
-        </w:rPr>
+      </w:pPr>
+      <w:r>
+        <w:rPr>
+          <w:lang w:val="bg-BG"/>
+        </w:rPr>
+        <w:lastRenderedPageBreak/>
         <w:t>Вход</w:t>
       </w:r>
     </w:p>
@@ -15977,10 +15754,6 @@
     <w:p>
       <w:pPr>
         <w:pStyle w:val="Heading3"/>
-        <w:jc w:val="both"/>
-        <w:rPr>
-          <w:lang w:val="bg-BG"/>
-        </w:rPr>
       </w:pPr>
       <w:r>
         <w:rPr>
@@ -16109,15 +15882,18 @@
     <w:p>
       <w:pPr>
         <w:pStyle w:val="Heading3"/>
-        <w:rPr>
-          <w:lang w:val="bg-BG"/>
-        </w:rPr>
-      </w:pPr>
-      <w:r>
-        <w:rPr>
-          <w:lang w:val="bg-BG"/>
-        </w:rPr>
-        <w:t>Примерен вход и изход</w:t>
+      </w:pPr>
+      <w:r>
+        <w:rPr>
+          <w:lang w:val="bg-BG"/>
+        </w:rPr>
+        <w:t>Пример</w:t>
+      </w:r>
+      <w:r>
+        <w:rPr>
+          <w:lang w:val="bg-BG"/>
+        </w:rPr>
+        <w:t>и</w:t>
       </w:r>
     </w:p>
     <w:tbl>
@@ -16265,7 +16041,6 @@
                 <w:rFonts w:ascii="Consolas" w:eastAsia="Calibri" w:hAnsi="Consolas" w:cs="Times New Roman"/>
                 <w:noProof/>
               </w:rPr>
-              <w:lastRenderedPageBreak/>
               <w:t>3.3</w:t>
             </w:r>
           </w:p>
@@ -16319,7 +16094,6 @@
                 <w:rFonts w:ascii="Consolas" w:eastAsia="Calibri" w:hAnsi="Consolas" w:cs="Times New Roman"/>
                 <w:noProof/>
               </w:rPr>
-              <w:lastRenderedPageBreak/>
               <w:t>333.12</w:t>
             </w:r>
           </w:p>
@@ -16492,7 +16266,6 @@
                 <w:b/>
                 <w:lang w:val="bg-BG"/>
               </w:rPr>
-              <w:lastRenderedPageBreak/>
               <w:t>Цена на бананите</w:t>
             </w:r>
             <w:r>
@@ -16846,7 +16619,6 @@
                 <w:b/>
                 <w:lang w:val="bg-BG"/>
               </w:rPr>
-              <w:lastRenderedPageBreak/>
               <w:t>Вход</w:t>
             </w:r>
           </w:p>
@@ -17029,18 +16801,10 @@
     <w:p>
       <w:pPr>
         <w:pStyle w:val="Heading2"/>
-        <w:numPr>
-          <w:ilvl w:val="0"/>
-          <w:numId w:val="2"/>
-        </w:numPr>
-        <w:ind w:left="720"/>
-        <w:rPr>
-          <w:lang w:val="bg-BG"/>
-        </w:rPr>
-      </w:pPr>
-      <w:r>
-        <w:t xml:space="preserve">* </w:t>
-      </w:r>
+        <w:rPr>
+          <w:lang w:val="bg-BG"/>
+        </w:rPr>
+      </w:pPr>
       <w:r>
         <w:rPr>
           <w:lang w:val="bg-BG"/>
@@ -17257,10 +17021,6 @@
     <w:p>
       <w:pPr>
         <w:pStyle w:val="Heading3"/>
-        <w:jc w:val="both"/>
-        <w:rPr>
-          <w:lang w:val="bg-BG"/>
-        </w:rPr>
       </w:pPr>
       <w:r>
         <w:rPr>
@@ -17321,6 +17081,7 @@
           <w:b/>
           <w:lang w:val="bg-BG"/>
         </w:rPr>
+        <w:lastRenderedPageBreak/>
         <w:t xml:space="preserve">Дължина в см </w:t>
       </w:r>
       <w:r>
@@ -17506,10 +17267,6 @@
     <w:p>
       <w:pPr>
         <w:pStyle w:val="Heading3"/>
-        <w:jc w:val="both"/>
-        <w:rPr>
-          <w:lang w:val="bg-BG"/>
-        </w:rPr>
       </w:pPr>
       <w:r>
         <w:rPr>
@@ -17586,15 +17343,18 @@
     <w:p>
       <w:pPr>
         <w:pStyle w:val="Heading3"/>
-        <w:rPr>
-          <w:lang w:val="bg-BG"/>
-        </w:rPr>
-      </w:pPr>
-      <w:r>
-        <w:rPr>
-          <w:lang w:val="bg-BG"/>
-        </w:rPr>
-        <w:t>Примерен вход и изход</w:t>
+      </w:pPr>
+      <w:r>
+        <w:rPr>
+          <w:lang w:val="bg-BG"/>
+        </w:rPr>
+        <w:t>Пример</w:t>
+      </w:r>
+      <w:r>
+        <w:rPr>
+          <w:lang w:val="bg-BG"/>
+        </w:rPr>
+        <w:t>и</w:t>
       </w:r>
     </w:p>
     <w:tbl>
@@ -18329,7 +18089,7 @@
 </file>
 
 <file path=word/endnotes.xml><?xml version="1.0" encoding="utf-8"?>
-<w:endnotes xmlns:wpc="http://schemas.microsoft.com/office/word/2010/wordprocessingCanvas" xmlns:cx="http://schemas.microsoft.com/office/drawing/2014/chartex" xmlns:cx1="http://schemas.microsoft.com/office/drawing/2015/9/8/chartex" xmlns:cx2="http://schemas.microsoft.com/office/drawing/2015/10/21/chartex" xmlns:cx3="http://schemas.microsoft.com/office/drawing/2016/5/9/chartex" xmlns:cx4="http://schemas.microsoft.com/office/drawing/2016/5/10/chartex" xmlns:cx5="http://schemas.microsoft.com/office/drawing/2016/5/11/chartex" xmlns:cx6="http://schemas.microsoft.com/office/drawing/2016/5/12/chartex" xmlns:cx7="http://schemas.microsoft.com/office/drawing/2016/5/13/chartex" xmlns:cx8="http://schemas.microsoft.com/office/drawing/2016/5/14/chartex" xmlns:mc="http://schemas.openxmlformats.org/markup-compatibility/2006" xmlns:aink="http://schemas.microsoft.com/office/drawing/2016/ink" xmlns:am3d="http://schemas.microsoft.com/office/drawing/2017/model3d" xmlns:o="urn:schemas-microsoft-com:office:office" xmlns:r="http://schemas.openxmlformats.org/officeDocument/2006/relationships" xmlns:m="http://schemas.openxmlformats.org/officeDocument/2006/math" xmlns:v="urn:schemas-microsoft-com:vml" xmlns:wp14="http://schemas.microsoft.com/office/word/2010/wordprocessingDrawing" xmlns:wp="http://schemas.openxmlformats.org/drawingml/2006/wordprocessingDrawing" xmlns:w10="urn:schemas-microsoft-com:office:word" xmlns:w="http://schemas.openxmlformats.org/wordprocessingml/2006/main" xmlns:w14="http://schemas.microsoft.com/office/word/2010/wordml" xmlns:w15="http://schemas.microsoft.com/office/word/2012/wordml" xmlns:w16cex="http://schemas.microsoft.com/office/word/2018/wordml/cex" xmlns:w16cid="http://schemas.microsoft.com/office/word/2016/wordml/cid" xmlns:w16="http://schemas.microsoft.com/office/word/2018/wordml" xmlns:w16sdtdh="http://schemas.microsoft.com/office/word/2020/wordml/sdtdatahash" xmlns:w16se="http://schemas.microsoft.com/office/word/2015/wordml/symex" xmlns:wpg="http://schemas.microsoft.com/office/word/2010/wordprocessingGroup" xmlns:wpi="http://schemas.microsoft.com/office/word/2010/wordprocessingInk" xmlns:wne="http://schemas.microsoft.com/office/word/2006/wordml" xmlns:wps="http://schemas.microsoft.com/office/word/2010/wordprocessingShape" mc:Ignorable="w14 w15 w16se w16cid w16 w16cex w16sdtdh wp14">
+<w:endnotes xmlns:wpc="http://schemas.microsoft.com/office/word/2010/wordprocessingCanvas" xmlns:cx="http://schemas.microsoft.com/office/drawing/2014/chartex" xmlns:cx1="http://schemas.microsoft.com/office/drawing/2015/9/8/chartex" xmlns:cx2="http://schemas.microsoft.com/office/drawing/2015/10/21/chartex" xmlns:cx3="http://schemas.microsoft.com/office/drawing/2016/5/9/chartex" xmlns:cx4="http://schemas.microsoft.com/office/drawing/2016/5/10/chartex" xmlns:cx5="http://schemas.microsoft.com/office/drawing/2016/5/11/chartex" xmlns:cx6="http://schemas.microsoft.com/office/drawing/2016/5/12/chartex" xmlns:cx7="http://schemas.microsoft.com/office/drawing/2016/5/13/chartex" xmlns:cx8="http://schemas.microsoft.com/office/drawing/2016/5/14/chartex" xmlns:mc="http://schemas.openxmlformats.org/markup-compatibility/2006" xmlns:aink="http://schemas.microsoft.com/office/drawing/2016/ink" xmlns:am3d="http://schemas.microsoft.com/office/drawing/2017/model3d" xmlns:o="urn:schemas-microsoft-com:office:office" xmlns:oel="http://schemas.microsoft.com/office/2019/extlst" xmlns:r="http://schemas.openxmlformats.org/officeDocument/2006/relationships" xmlns:m="http://schemas.openxmlformats.org/officeDocument/2006/math" xmlns:v="urn:schemas-microsoft-com:vml" xmlns:wp14="http://schemas.microsoft.com/office/word/2010/wordprocessingDrawing" xmlns:wp="http://schemas.openxmlformats.org/drawingml/2006/wordprocessingDrawing" xmlns:w10="urn:schemas-microsoft-com:office:word" xmlns:w="http://schemas.openxmlformats.org/wordprocessingml/2006/main" xmlns:w14="http://schemas.microsoft.com/office/word/2010/wordml" xmlns:w15="http://schemas.microsoft.com/office/word/2012/wordml" xmlns:w16cex="http://schemas.microsoft.com/office/word/2018/wordml/cex" xmlns:w16cid="http://schemas.microsoft.com/office/word/2016/wordml/cid" xmlns:w16="http://schemas.microsoft.com/office/word/2018/wordml" xmlns:w16sdtdh="http://schemas.microsoft.com/office/word/2020/wordml/sdtdatahash" xmlns:w16se="http://schemas.microsoft.com/office/word/2015/wordml/symex" xmlns:wpg="http://schemas.microsoft.com/office/word/2010/wordprocessingGroup" xmlns:wpi="http://schemas.microsoft.com/office/word/2010/wordprocessingInk" xmlns:wne="http://schemas.microsoft.com/office/word/2006/wordml" xmlns:wps="http://schemas.microsoft.com/office/word/2010/wordprocessingShape" mc:Ignorable="w14 w15 w16se w16cid w16 w16cex w16sdtdh wp14">
   <w:endnote w:type="separator" w:id="-1">
     <w:p>
       <w:pPr>
@@ -18354,7 +18114,7 @@
 </file>
 
 <file path=word/footer1.xml><?xml version="1.0" encoding="utf-8"?>
-<w:ftr xmlns:wpc="http://schemas.microsoft.com/office/word/2010/wordprocessingCanvas" xmlns:cx="http://schemas.microsoft.com/office/drawing/2014/chartex" xmlns:cx1="http://schemas.microsoft.com/office/drawing/2015/9/8/chartex" xmlns:cx2="http://schemas.microsoft.com/office/drawing/2015/10/21/chartex" xmlns:cx3="http://schemas.microsoft.com/office/drawing/2016/5/9/chartex" xmlns:cx4="http://schemas.microsoft.com/office/drawing/2016/5/10/chartex" xmlns:cx5="http://schemas.microsoft.com/office/drawing/2016/5/11/chartex" xmlns:cx6="http://schemas.microsoft.com/office/drawing/2016/5/12/chartex" xmlns:cx7="http://schemas.microsoft.com/office/drawing/2016/5/13/chartex" xmlns:cx8="http://schemas.microsoft.com/office/drawing/2016/5/14/chartex" xmlns:mc="http://schemas.openxmlformats.org/markup-compatibility/2006" xmlns:aink="http://schemas.microsoft.com/office/drawing/2016/ink" xmlns:am3d="http://schemas.microsoft.com/office/drawing/2017/model3d" xmlns:o="urn:schemas-microsoft-com:office:office" xmlns:r="http://schemas.openxmlformats.org/officeDocument/2006/relationships" xmlns:m="http://schemas.openxmlformats.org/officeDocument/2006/math" xmlns:v="urn:schemas-microsoft-com:vml" xmlns:wp14="http://schemas.microsoft.com/office/word/2010/wordprocessingDrawing" xmlns:wp="http://schemas.openxmlformats.org/drawingml/2006/wordprocessingDrawing" xmlns:w10="urn:schemas-microsoft-com:office:word" xmlns:w="http://schemas.openxmlformats.org/wordprocessingml/2006/main" xmlns:w14="http://schemas.microsoft.com/office/word/2010/wordml" xmlns:w15="http://schemas.microsoft.com/office/word/2012/wordml" xmlns:w16cex="http://schemas.microsoft.com/office/word/2018/wordml/cex" xmlns:w16cid="http://schemas.microsoft.com/office/word/2016/wordml/cid" xmlns:w16="http://schemas.microsoft.com/office/word/2018/wordml" xmlns:w16sdtdh="http://schemas.microsoft.com/office/word/2020/wordml/sdtdatahash" xmlns:w16se="http://schemas.microsoft.com/office/word/2015/wordml/symex" xmlns:wpg="http://schemas.microsoft.com/office/word/2010/wordprocessingGroup" xmlns:wpi="http://schemas.microsoft.com/office/word/2010/wordprocessingInk" xmlns:wne="http://schemas.microsoft.com/office/word/2006/wordml" xmlns:wps="http://schemas.microsoft.com/office/word/2010/wordprocessingShape" mc:Ignorable="w14 w15 w16se w16cid w16 w16cex w16sdtdh wp14">
+<w:ftr xmlns:wpc="http://schemas.microsoft.com/office/word/2010/wordprocessingCanvas" xmlns:cx="http://schemas.microsoft.com/office/drawing/2014/chartex" xmlns:cx1="http://schemas.microsoft.com/office/drawing/2015/9/8/chartex" xmlns:cx2="http://schemas.microsoft.com/office/drawing/2015/10/21/chartex" xmlns:cx3="http://schemas.microsoft.com/office/drawing/2016/5/9/chartex" xmlns:cx4="http://schemas.microsoft.com/office/drawing/2016/5/10/chartex" xmlns:cx5="http://schemas.microsoft.com/office/drawing/2016/5/11/chartex" xmlns:cx6="http://schemas.microsoft.com/office/drawing/2016/5/12/chartex" xmlns:cx7="http://schemas.microsoft.com/office/drawing/2016/5/13/chartex" xmlns:cx8="http://schemas.microsoft.com/office/drawing/2016/5/14/chartex" xmlns:mc="http://schemas.openxmlformats.org/markup-compatibility/2006" xmlns:aink="http://schemas.microsoft.com/office/drawing/2016/ink" xmlns:am3d="http://schemas.microsoft.com/office/drawing/2017/model3d" xmlns:o="urn:schemas-microsoft-com:office:office" xmlns:oel="http://schemas.microsoft.com/office/2019/extlst" xmlns:r="http://schemas.openxmlformats.org/officeDocument/2006/relationships" xmlns:m="http://schemas.openxmlformats.org/officeDocument/2006/math" xmlns:v="urn:schemas-microsoft-com:vml" xmlns:wp14="http://schemas.microsoft.com/office/word/2010/wordprocessingDrawing" xmlns:wp="http://schemas.openxmlformats.org/drawingml/2006/wordprocessingDrawing" xmlns:w10="urn:schemas-microsoft-com:office:word" xmlns:w="http://schemas.openxmlformats.org/wordprocessingml/2006/main" xmlns:w14="http://schemas.microsoft.com/office/word/2010/wordml" xmlns:w15="http://schemas.microsoft.com/office/word/2012/wordml" xmlns:w16cex="http://schemas.microsoft.com/office/word/2018/wordml/cex" xmlns:w16cid="http://schemas.microsoft.com/office/word/2016/wordml/cid" xmlns:w16="http://schemas.microsoft.com/office/word/2018/wordml" xmlns:w16sdtdh="http://schemas.microsoft.com/office/word/2020/wordml/sdtdatahash" xmlns:w16se="http://schemas.microsoft.com/office/word/2015/wordml/symex" xmlns:wpg="http://schemas.microsoft.com/office/word/2010/wordprocessingGroup" xmlns:wpi="http://schemas.microsoft.com/office/word/2010/wordprocessingInk" xmlns:wne="http://schemas.microsoft.com/office/word/2006/wordml" xmlns:wps="http://schemas.microsoft.com/office/word/2010/wordprocessingShape" mc:Ignorable="w14 w15 w16se w16cid w16 w16cex w16sdtdh wp14">
   <w:p>
     <w:pPr>
       <w:pStyle w:val="Footer"/>
@@ -18455,7 +18215,7 @@
               <v:stroke joinstyle="miter"/>
               <v:path gradientshapeok="t" o:connecttype="rect"/>
             </v:shapetype>
-            <v:shape id="Text Box 6" o:spid="_x0000_s1026" type="#_x0000_t202" style="position:absolute;margin-left:109.85pt;margin-top:28.05pt;width:40.15pt;height:13pt;z-index:251660288;visibility:visible;mso-wrap-style:square;mso-width-percent:0;mso-height-percent:0;mso-wrap-distance-left:9pt;mso-wrap-distance-top:0;mso-wrap-distance-right:9pt;mso-wrap-distance-bottom:0;mso-position-horizontal:absolute;mso-position-horizontal-relative:text;mso-position-vertical:absolute;mso-position-vertical-relative:text;mso-width-percent:0;mso-height-percent:0;mso-width-relative:page;mso-height-relative:page;v-text-anchor:middle" o:gfxdata="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" filled="f" stroked="f" strokeweight=".5pt">
+            <v:shape id="Text Box 6" o:spid="_x0000_s1026" type="#_x0000_t202" style="position:absolute;margin-left:109.85pt;margin-top:28.05pt;width:40.15pt;height:13pt;z-index:251660288;visibility:visible;mso-wrap-style:square;mso-width-percent:0;mso-height-percent:0;mso-wrap-distance-left:9pt;mso-wrap-distance-top:0;mso-wrap-distance-right:9pt;mso-wrap-distance-bottom:0;mso-position-horizontal:absolute;mso-position-horizontal-relative:text;mso-position-vertical:absolute;mso-position-vertical-relative:text;mso-width-percent:0;mso-height-percent:0;mso-width-relative:page;mso-height-relative:page;v-text-anchor:middle" o:gfxdata="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" filled="f" stroked="f" strokeweight=".5pt">
               <v:textbox inset=".5mm,0,0,0">
                 <w:txbxContent>
                   <w:p>
@@ -19224,7 +18984,7 @@
         </mc:Choice>
         <mc:Fallback>
           <w:pict>
-            <v:shape w14:anchorId="2074F399" id="Text Box 16" o:spid="_x0000_s1027" type="#_x0000_t202" style="position:absolute;margin-left:109pt;margin-top:7pt;width:411.4pt;height:40.45pt;z-index:251657216;visibility:visible;mso-wrap-style:square;mso-width-percent:0;mso-height-percent:0;mso-wrap-distance-left:9pt;mso-wrap-distance-top:0;mso-wrap-distance-right:9pt;mso-wrap-distance-bottom:0;mso-position-horizontal:absolute;mso-position-horizontal-relative:text;mso-position-vertical:absolute;mso-position-vertical-relative:text;mso-width-percent:0;mso-height-percent:0;mso-width-relative:page;mso-height-relative:page;v-text-anchor:top" o:gfxdata="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" filled="f" stroked="f">
+            <v:shape w14:anchorId="2074F399" id="Text Box 16" o:spid="_x0000_s1027" type="#_x0000_t202" style="position:absolute;margin-left:109pt;margin-top:7pt;width:411.4pt;height:40.45pt;z-index:251657216;visibility:visible;mso-wrap-style:square;mso-width-percent:0;mso-height-percent:0;mso-wrap-distance-left:9pt;mso-wrap-distance-top:0;mso-wrap-distance-right:9pt;mso-wrap-distance-bottom:0;mso-position-horizontal:absolute;mso-position-horizontal-relative:text;mso-position-vertical:absolute;mso-position-vertical-relative:text;mso-width-percent:0;mso-height-percent:0;mso-width-relative:page;mso-height-relative:page;v-text-anchor:top" o:gfxdata="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" filled="f" stroked="f">
               <v:textbox inset=".5mm,1.2mm,.5mm,.5mm">
                 <w:txbxContent>
                   <w:p>
@@ -19391,7 +19151,7 @@
                                   </pic:cNvPicPr>
                                 </pic:nvPicPr>
                                 <pic:blipFill>
-                                  <a:blip r:embed="rId2">
+                                  <a:blip r:embed="rId21">
                                     <a:extLst>
                                       <a:ext uri="{28A0092B-C50C-407E-A947-70E740481C1C}">
                                         <a14:useLocalDpi xmlns:a14="http://schemas.microsoft.com/office/drawing/2010/main" val="0"/>
@@ -19440,7 +19200,7 @@
                           <wp:extent cx="180000" cy="180000"/>
                           <wp:effectExtent l="0" t="0" r="0" b="0"/>
                           <wp:docPr id="92" name="Picture 92">
-                            <a:hlinkClick xmlns:a="http://schemas.openxmlformats.org/drawingml/2006/main" r:id="rId3"/>
+                            <a:hlinkClick xmlns:a="http://schemas.openxmlformats.org/drawingml/2006/main" r:id="rId22"/>
                           </wp:docPr>
                           <wp:cNvGraphicFramePr>
                             <a:graphicFrameLocks xmlns:a="http://schemas.openxmlformats.org/drawingml/2006/main" noChangeAspect="1"/>
@@ -19450,14 +19210,14 @@
                               <pic:pic xmlns:pic="http://schemas.openxmlformats.org/drawingml/2006/picture">
                                 <pic:nvPicPr>
                                   <pic:cNvPr id="2" name="Picture 2">
-                                    <a:hlinkClick r:id="rId3"/>
+                                    <a:hlinkClick r:id="rId22"/>
                                   </pic:cNvPr>
                                   <pic:cNvPicPr>
                                     <a:picLocks noChangeAspect="1" noChangeArrowheads="1"/>
                                   </pic:cNvPicPr>
                                 </pic:nvPicPr>
                                 <pic:blipFill>
-                                  <a:blip r:embed="rId4">
+                                  <a:blip r:embed="rId23">
                                     <a:extLst>
                                       <a:ext uri="{28A0092B-C50C-407E-A947-70E740481C1C}">
                                         <a14:useLocalDpi xmlns:a14="http://schemas.microsoft.com/office/drawing/2010/main" val="0"/>
@@ -19506,7 +19266,7 @@
                           <wp:extent cx="180000" cy="180000"/>
                           <wp:effectExtent l="0" t="0" r="0" b="0"/>
                           <wp:docPr id="93" name="Picture 93" title="Software University @ Facebook">
-                            <a:hlinkClick xmlns:a="http://schemas.openxmlformats.org/drawingml/2006/main" r:id="rId5"/>
+                            <a:hlinkClick xmlns:a="http://schemas.openxmlformats.org/drawingml/2006/main" r:id="rId24"/>
                           </wp:docPr>
                           <wp:cNvGraphicFramePr>
                             <a:graphicFrameLocks xmlns:a="http://schemas.openxmlformats.org/drawingml/2006/main" noChangeAspect="1"/>
@@ -19516,12 +19276,12 @@
                               <pic:pic xmlns:pic="http://schemas.openxmlformats.org/drawingml/2006/picture">
                                 <pic:nvPicPr>
                                   <pic:cNvPr id="5" name="Picture 5" title="Software University @ Facebook">
-                                    <a:hlinkClick r:id="rId5"/>
+                                    <a:hlinkClick r:id="rId24"/>
                                   </pic:cNvPr>
                                   <pic:cNvPicPr/>
                                 </pic:nvPicPr>
                                 <pic:blipFill>
-                                  <a:blip r:embed="rId6"/>
+                                  <a:blip r:embed="rId25"/>
                                   <a:stretch>
                                     <a:fillRect/>
                                   </a:stretch>
@@ -19559,7 +19319,7 @@
                           <wp:extent cx="180000" cy="180000"/>
                           <wp:effectExtent l="0" t="0" r="0" b="0"/>
                           <wp:docPr id="94" name="Picture 94">
-                            <a:hlinkClick xmlns:a="http://schemas.openxmlformats.org/drawingml/2006/main" r:id="rId7"/>
+                            <a:hlinkClick xmlns:a="http://schemas.openxmlformats.org/drawingml/2006/main" r:id="rId26"/>
                           </wp:docPr>
                           <wp:cNvGraphicFramePr>
                             <a:graphicFrameLocks xmlns:a="http://schemas.openxmlformats.org/drawingml/2006/main" noChangeAspect="1"/>
@@ -19569,20 +19329,20 @@
                               <pic:pic xmlns:pic="http://schemas.openxmlformats.org/drawingml/2006/picture">
                                 <pic:nvPicPr>
                                   <pic:cNvPr id="20" name="Picture 20">
-                                    <a:hlinkClick r:id="rId7"/>
+                                    <a:hlinkClick r:id="rId26"/>
                                   </pic:cNvPr>
                                   <pic:cNvPicPr>
                                     <a:picLocks noChangeAspect="1" noChangeArrowheads="1"/>
                                   </pic:cNvPicPr>
                                 </pic:nvPicPr>
                                 <pic:blipFill>
-                                  <a:blip r:embed="rId8">
+                                  <a:blip r:embed="rId27">
                                     <a:extLst>
                                       <a:ext uri="{28A0092B-C50C-407E-A947-70E740481C1C}">
                                         <a14:useLocalDpi xmlns:a14="http://schemas.microsoft.com/office/drawing/2010/main" val="0"/>
                                       </a:ext>
                                       <a:ext uri="{837473B0-CC2E-450A-ABE3-18F120FF3D39}">
-                                        <a1611:picAttrSrcUrl xmlns:a1611="http://schemas.microsoft.com/office/drawing/2016/11/main" r:id="rId9"/>
+                                        <a1611:picAttrSrcUrl xmlns:a1611="http://schemas.microsoft.com/office/drawing/2016/11/main" r:id="rId28"/>
                                       </a:ext>
                                     </a:extLst>
                                   </a:blip>
@@ -19628,7 +19388,7 @@
                           <wp:extent cx="180000" cy="180000"/>
                           <wp:effectExtent l="0" t="0" r="0" b="0"/>
                           <wp:docPr id="95" name="Picture 95" title="Software University @ Twitter">
-                            <a:hlinkClick xmlns:a="http://schemas.openxmlformats.org/drawingml/2006/main" r:id="rId10"/>
+                            <a:hlinkClick xmlns:a="http://schemas.openxmlformats.org/drawingml/2006/main" r:id="rId29"/>
                           </wp:docPr>
                           <wp:cNvGraphicFramePr>
                             <a:graphicFrameLocks xmlns:a="http://schemas.openxmlformats.org/drawingml/2006/main" noChangeAspect="1"/>
@@ -19638,12 +19398,12 @@
                               <pic:pic xmlns:pic="http://schemas.openxmlformats.org/drawingml/2006/picture">
                                 <pic:nvPicPr>
                                   <pic:cNvPr id="7" name="Picture 7" title="Software University @ Twitter">
-                                    <a:hlinkClick r:id="rId10"/>
+                                    <a:hlinkClick r:id="rId29"/>
                                   </pic:cNvPr>
                                   <pic:cNvPicPr/>
                                 </pic:nvPicPr>
                                 <pic:blipFill>
-                                  <a:blip r:embed="rId11"/>
+                                  <a:blip r:embed="rId30"/>
                                   <a:stretch>
                                     <a:fillRect/>
                                   </a:stretch>
@@ -19681,7 +19441,7 @@
                           <wp:extent cx="180000" cy="180000"/>
                           <wp:effectExtent l="0" t="0" r="0" b="0"/>
                           <wp:docPr id="96" name="Picture 96" title="Software University @ YouTube">
-                            <a:hlinkClick xmlns:a="http://schemas.openxmlformats.org/drawingml/2006/main" r:id="rId12"/>
+                            <a:hlinkClick xmlns:a="http://schemas.openxmlformats.org/drawingml/2006/main" r:id="rId31"/>
                           </wp:docPr>
                           <wp:cNvGraphicFramePr>
                             <a:graphicFrameLocks xmlns:a="http://schemas.openxmlformats.org/drawingml/2006/main" noChangeAspect="1"/>
@@ -19691,12 +19451,12 @@
                               <pic:pic xmlns:pic="http://schemas.openxmlformats.org/drawingml/2006/picture">
                                 <pic:nvPicPr>
                                   <pic:cNvPr id="17" name="Picture 17" title="Software University @ YouTube">
-                                    <a:hlinkClick r:id="rId12"/>
+                                    <a:hlinkClick r:id="rId31"/>
                                   </pic:cNvPr>
                                   <pic:cNvPicPr/>
                                 </pic:nvPicPr>
                                 <pic:blipFill>
-                                  <a:blip r:embed="rId13"/>
+                                  <a:blip r:embed="rId32"/>
                                   <a:stretch>
                                     <a:fillRect/>
                                   </a:stretch>
@@ -19734,7 +19494,7 @@
                           <wp:extent cx="180000" cy="180000"/>
                           <wp:effectExtent l="0" t="0" r="0" b="0"/>
                           <wp:docPr id="97" name="Picture 97">
-                            <a:hlinkClick xmlns:a="http://schemas.openxmlformats.org/drawingml/2006/main" r:id="rId14"/>
+                            <a:hlinkClick xmlns:a="http://schemas.openxmlformats.org/drawingml/2006/main" r:id="rId33"/>
                           </wp:docPr>
                           <wp:cNvGraphicFramePr>
                             <a:graphicFrameLocks xmlns:a="http://schemas.openxmlformats.org/drawingml/2006/main" noChangeAspect="1"/>
@@ -19744,14 +19504,14 @@
                               <pic:pic xmlns:pic="http://schemas.openxmlformats.org/drawingml/2006/picture">
                                 <pic:nvPicPr>
                                   <pic:cNvPr id="21" name="Picture 21">
-                                    <a:hlinkClick r:id="rId14"/>
+                                    <a:hlinkClick r:id="rId33"/>
                                   </pic:cNvPr>
                                   <pic:cNvPicPr>
                                     <a:picLocks noChangeAspect="1" noChangeArrowheads="1"/>
                                   </pic:cNvPicPr>
                                 </pic:nvPicPr>
                                 <pic:blipFill rotWithShape="1">
-                                  <a:blip r:embed="rId15">
+                                  <a:blip r:embed="rId34">
                                     <a:extLst>
                                       <a:ext uri="{28A0092B-C50C-407E-A947-70E740481C1C}">
                                         <a14:useLocalDpi xmlns:a14="http://schemas.microsoft.com/office/drawing/2010/main" val="0"/>
@@ -19803,7 +19563,7 @@
                           <wp:extent cx="180000" cy="180000"/>
                           <wp:effectExtent l="0" t="0" r="0" b="0"/>
                           <wp:docPr id="98" name="Picture 98">
-                            <a:hlinkClick xmlns:a="http://schemas.openxmlformats.org/drawingml/2006/main" r:id="rId16"/>
+                            <a:hlinkClick xmlns:a="http://schemas.openxmlformats.org/drawingml/2006/main" r:id="rId35"/>
                           </wp:docPr>
                           <wp:cNvGraphicFramePr>
                             <a:graphicFrameLocks xmlns:a="http://schemas.openxmlformats.org/drawingml/2006/main" noChangeAspect="1"/>
@@ -19813,14 +19573,14 @@
                               <pic:pic xmlns:pic="http://schemas.openxmlformats.org/drawingml/2006/picture">
                                 <pic:nvPicPr>
                                   <pic:cNvPr id="22" name="Picture 22">
-                                    <a:hlinkClick r:id="rId16"/>
+                                    <a:hlinkClick r:id="rId35"/>
                                   </pic:cNvPr>
                                   <pic:cNvPicPr>
                                     <a:picLocks noChangeAspect="1" noChangeArrowheads="1"/>
                                   </pic:cNvPicPr>
                                 </pic:nvPicPr>
                                 <pic:blipFill>
-                                  <a:blip r:embed="rId17">
+                                  <a:blip r:embed="rId36">
                                     <a:extLst>
                                       <a:ext uri="{28A0092B-C50C-407E-A947-70E740481C1C}">
                                         <a14:useLocalDpi xmlns:a14="http://schemas.microsoft.com/office/drawing/2010/main" val="0"/>
@@ -19869,7 +19629,7 @@
                           <wp:extent cx="180000" cy="180000"/>
                           <wp:effectExtent l="0" t="0" r="0" b="0"/>
                           <wp:docPr id="99" name="Picture 99" title="Software University: Email Us">
-                            <a:hlinkClick xmlns:a="http://schemas.openxmlformats.org/drawingml/2006/main" r:id="rId18"/>
+                            <a:hlinkClick xmlns:a="http://schemas.openxmlformats.org/drawingml/2006/main" r:id="rId37"/>
                           </wp:docPr>
                           <wp:cNvGraphicFramePr>
                             <a:graphicFrameLocks xmlns:a="http://schemas.openxmlformats.org/drawingml/2006/main" noChangeAspect="1"/>
@@ -19879,12 +19639,12 @@
                               <pic:pic xmlns:pic="http://schemas.openxmlformats.org/drawingml/2006/picture">
                                 <pic:nvPicPr>
                                   <pic:cNvPr id="23" name="Picture 23" title="Software University: Email Us">
-                                    <a:hlinkClick r:id="rId18"/>
+                                    <a:hlinkClick r:id="rId37"/>
                                   </pic:cNvPr>
                                   <pic:cNvPicPr/>
                                 </pic:nvPicPr>
                                 <pic:blipFill>
-                                  <a:blip r:embed="rId19"/>
+                                  <a:blip r:embed="rId38"/>
                                   <a:stretch>
                                     <a:fillRect/>
                                   </a:stretch>
@@ -19946,7 +19706,7 @@
                   </pic:cNvPicPr>
                 </pic:nvPicPr>
                 <pic:blipFill>
-                  <a:blip r:embed="rId21">
+                  <a:blip r:embed="rId39">
                     <a:extLst>
                       <a:ext uri="{28A0092B-C50C-407E-A947-70E740481C1C}">
                         <a14:useLocalDpi xmlns:a14="http://schemas.microsoft.com/office/drawing/2010/main" val="0"/>
@@ -20231,7 +19991,7 @@
         </mc:Choice>
         <mc:Fallback>
           <w:pict>
-            <v:shape w14:anchorId="60DB5C39" id="Text Box 4" o:spid="_x0000_s1028" type="#_x0000_t202" style="position:absolute;margin-left:444.65pt;margin-top:26.95pt;width:70.9pt;height:15.9pt;z-index:251663360;visibility:visible;mso-wrap-style:square;mso-width-percent:0;mso-height-percent:0;mso-wrap-distance-left:9pt;mso-wrap-distance-top:0;mso-wrap-distance-right:9pt;mso-wrap-distance-bottom:0;mso-position-horizontal:absolute;mso-position-horizontal-relative:text;mso-position-vertical:absolute;mso-position-vertical-relative:text;mso-width-percent:0;mso-height-percent:0;mso-width-relative:page;mso-height-relative:page;v-text-anchor:middle" o:gfxdata="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" filled="f" stroked="f" strokeweight=".5pt">
+            <v:shape w14:anchorId="60DB5C39" id="Text Box 4" o:spid="_x0000_s1028" type="#_x0000_t202" style="position:absolute;margin-left:444.65pt;margin-top:26.95pt;width:70.9pt;height:15.9pt;z-index:251663360;visibility:visible;mso-wrap-style:square;mso-width-percent:0;mso-height-percent:0;mso-wrap-distance-left:9pt;mso-wrap-distance-top:0;mso-wrap-distance-right:9pt;mso-wrap-distance-bottom:0;mso-position-horizontal:absolute;mso-position-horizontal-relative:text;mso-position-vertical:absolute;mso-position-vertical-relative:text;mso-width-percent:0;mso-height-percent:0;mso-width-relative:page;mso-height-relative:page;v-text-anchor:middle" o:gfxdata="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" filled="f" stroked="f" strokeweight=".5pt">
               <v:textbox inset="0,0,0,0">
                 <w:txbxContent>
                   <w:p>
@@ -20342,7 +20102,7 @@
 </file>
 
 <file path=word/footnotes.xml><?xml version="1.0" encoding="utf-8"?>
-<w:footnotes xmlns:wpc="http://schemas.microsoft.com/office/word/2010/wordprocessingCanvas" xmlns:cx="http://schemas.microsoft.com/office/drawing/2014/chartex" xmlns:cx1="http://schemas.microsoft.com/office/drawing/2015/9/8/chartex" xmlns:cx2="http://schemas.microsoft.com/office/drawing/2015/10/21/chartex" xmlns:cx3="http://schemas.microsoft.com/office/drawing/2016/5/9/chartex" xmlns:cx4="http://schemas.microsoft.com/office/drawing/2016/5/10/chartex" xmlns:cx5="http://schemas.microsoft.com/office/drawing/2016/5/11/chartex" xmlns:cx6="http://schemas.microsoft.com/office/drawing/2016/5/12/chartex" xmlns:cx7="http://schemas.microsoft.com/office/drawing/2016/5/13/chartex" xmlns:cx8="http://schemas.microsoft.com/office/drawing/2016/5/14/chartex" xmlns:mc="http://schemas.openxmlformats.org/markup-compatibility/2006" xmlns:aink="http://schemas.microsoft.com/office/drawing/2016/ink" xmlns:am3d="http://schemas.microsoft.com/office/drawing/2017/model3d" xmlns:o="urn:schemas-microsoft-com:office:office" xmlns:r="http://schemas.openxmlformats.org/officeDocument/2006/relationships" xmlns:m="http://schemas.openxmlformats.org/officeDocument/2006/math" xmlns:v="urn:schemas-microsoft-com:vml" xmlns:wp14="http://schemas.microsoft.com/office/word/2010/wordprocessingDrawing" xmlns:wp="http://schemas.openxmlformats.org/drawingml/2006/wordprocessingDrawing" xmlns:w10="urn:schemas-microsoft-com:office:word" xmlns:w="http://schemas.openxmlformats.org/wordprocessingml/2006/main" xmlns:w14="http://schemas.microsoft.com/office/word/2010/wordml" xmlns:w15="http://schemas.microsoft.com/office/word/2012/wordml" xmlns:w16cex="http://schemas.microsoft.com/office/word/2018/wordml/cex" xmlns:w16cid="http://schemas.microsoft.com/office/word/2016/wordml/cid" xmlns:w16="http://schemas.microsoft.com/office/word/2018/wordml" xmlns:w16sdtdh="http://schemas.microsoft.com/office/word/2020/wordml/sdtdatahash" xmlns:w16se="http://schemas.microsoft.com/office/word/2015/wordml/symex" xmlns:wpg="http://schemas.microsoft.com/office/word/2010/wordprocessingGroup" xmlns:wpi="http://schemas.microsoft.com/office/word/2010/wordprocessingInk" xmlns:wne="http://schemas.microsoft.com/office/word/2006/wordml" xmlns:wps="http://schemas.microsoft.com/office/word/2010/wordprocessingShape" mc:Ignorable="w14 w15 w16se w16cid w16 w16cex w16sdtdh wp14">
+<w:footnotes xmlns:wpc="http://schemas.microsoft.com/office/word/2010/wordprocessingCanvas" xmlns:cx="http://schemas.microsoft.com/office/drawing/2014/chartex" xmlns:cx1="http://schemas.microsoft.com/office/drawing/2015/9/8/chartex" xmlns:cx2="http://schemas.microsoft.com/office/drawing/2015/10/21/chartex" xmlns:cx3="http://schemas.microsoft.com/office/drawing/2016/5/9/chartex" xmlns:cx4="http://schemas.microsoft.com/office/drawing/2016/5/10/chartex" xmlns:cx5="http://schemas.microsoft.com/office/drawing/2016/5/11/chartex" xmlns:cx6="http://schemas.microsoft.com/office/drawing/2016/5/12/chartex" xmlns:cx7="http://schemas.microsoft.com/office/drawing/2016/5/13/chartex" xmlns:cx8="http://schemas.microsoft.com/office/drawing/2016/5/14/chartex" xmlns:mc="http://schemas.openxmlformats.org/markup-compatibility/2006" xmlns:aink="http://schemas.microsoft.com/office/drawing/2016/ink" xmlns:am3d="http://schemas.microsoft.com/office/drawing/2017/model3d" xmlns:o="urn:schemas-microsoft-com:office:office" xmlns:oel="http://schemas.microsoft.com/office/2019/extlst" xmlns:r="http://schemas.openxmlformats.org/officeDocument/2006/relationships" xmlns:m="http://schemas.openxmlformats.org/officeDocument/2006/math" xmlns:v="urn:schemas-microsoft-com:vml" xmlns:wp14="http://schemas.microsoft.com/office/word/2010/wordprocessingDrawing" xmlns:wp="http://schemas.openxmlformats.org/drawingml/2006/wordprocessingDrawing" xmlns:w10="urn:schemas-microsoft-com:office:word" xmlns:w="http://schemas.openxmlformats.org/wordprocessingml/2006/main" xmlns:w14="http://schemas.microsoft.com/office/word/2010/wordml" xmlns:w15="http://schemas.microsoft.com/office/word/2012/wordml" xmlns:w16cex="http://schemas.microsoft.com/office/word/2018/wordml/cex" xmlns:w16cid="http://schemas.microsoft.com/office/word/2016/wordml/cid" xmlns:w16="http://schemas.microsoft.com/office/word/2018/wordml" xmlns:w16sdtdh="http://schemas.microsoft.com/office/word/2020/wordml/sdtdatahash" xmlns:w16se="http://schemas.microsoft.com/office/word/2015/wordml/symex" xmlns:wpg="http://schemas.microsoft.com/office/word/2010/wordprocessingGroup" xmlns:wpi="http://schemas.microsoft.com/office/word/2010/wordprocessingInk" xmlns:wne="http://schemas.microsoft.com/office/word/2006/wordml" xmlns:wps="http://schemas.microsoft.com/office/word/2010/wordprocessingShape" mc:Ignorable="w14 w15 w16se w16cid w16 w16cex w16sdtdh wp14">
   <w:footnote w:type="separator" w:id="-1">
     <w:p>
       <w:pPr>
@@ -20367,7 +20127,7 @@
 </file>
 
 <file path=word/header1.xml><?xml version="1.0" encoding="utf-8"?>
-<w:hdr xmlns:wpc="http://schemas.microsoft.com/office/word/2010/wordprocessingCanvas" xmlns:cx="http://schemas.microsoft.com/office/drawing/2014/chartex" xmlns:cx1="http://schemas.microsoft.com/office/drawing/2015/9/8/chartex" xmlns:cx2="http://schemas.microsoft.com/office/drawing/2015/10/21/chartex" xmlns:cx3="http://schemas.microsoft.com/office/drawing/2016/5/9/chartex" xmlns:cx4="http://schemas.microsoft.com/office/drawing/2016/5/10/chartex" xmlns:cx5="http://schemas.microsoft.com/office/drawing/2016/5/11/chartex" xmlns:cx6="http://schemas.microsoft.com/office/drawing/2016/5/12/chartex" xmlns:cx7="http://schemas.microsoft.com/office/drawing/2016/5/13/chartex" xmlns:cx8="http://schemas.microsoft.com/office/drawing/2016/5/14/chartex" xmlns:mc="http://schemas.openxmlformats.org/markup-compatibility/2006" xmlns:aink="http://schemas.microsoft.com/office/drawing/2016/ink" xmlns:am3d="http://schemas.microsoft.com/office/drawing/2017/model3d" xmlns:o="urn:schemas-microsoft-com:office:office" xmlns:r="http://schemas.openxmlformats.org/officeDocument/2006/relationships" xmlns:m="http://schemas.openxmlformats.org/officeDocument/2006/math" xmlns:v="urn:schemas-microsoft-com:vml" xmlns:wp14="http://schemas.microsoft.com/office/word/2010/wordprocessingDrawing" xmlns:wp="http://schemas.openxmlformats.org/drawingml/2006/wordprocessingDrawing" xmlns:w10="urn:schemas-microsoft-com:office:word" xmlns:w="http://schemas.openxmlformats.org/wordprocessingml/2006/main" xmlns:w14="http://schemas.microsoft.com/office/word/2010/wordml" xmlns:w15="http://schemas.microsoft.com/office/word/2012/wordml" xmlns:w16cex="http://schemas.microsoft.com/office/word/2018/wordml/cex" xmlns:w16cid="http://schemas.microsoft.com/office/word/2016/wordml/cid" xmlns:w16="http://schemas.microsoft.com/office/word/2018/wordml" xmlns:w16sdtdh="http://schemas.microsoft.com/office/word/2020/wordml/sdtdatahash" xmlns:w16se="http://schemas.microsoft.com/office/word/2015/wordml/symex" xmlns:wpg="http://schemas.microsoft.com/office/word/2010/wordprocessingGroup" xmlns:wpi="http://schemas.microsoft.com/office/word/2010/wordprocessingInk" xmlns:wne="http://schemas.microsoft.com/office/word/2006/wordml" xmlns:wps="http://schemas.microsoft.com/office/word/2010/wordprocessingShape" mc:Ignorable="w14 w15 w16se w16cid w16 w16cex w16sdtdh wp14">
+<w:hdr xmlns:wpc="http://schemas.microsoft.com/office/word/2010/wordprocessingCanvas" xmlns:cx="http://schemas.microsoft.com/office/drawing/2014/chartex" xmlns:cx1="http://schemas.microsoft.com/office/drawing/2015/9/8/chartex" xmlns:cx2="http://schemas.microsoft.com/office/drawing/2015/10/21/chartex" xmlns:cx3="http://schemas.microsoft.com/office/drawing/2016/5/9/chartex" xmlns:cx4="http://schemas.microsoft.com/office/drawing/2016/5/10/chartex" xmlns:cx5="http://schemas.microsoft.com/office/drawing/2016/5/11/chartex" xmlns:cx6="http://schemas.microsoft.com/office/drawing/2016/5/12/chartex" xmlns:cx7="http://schemas.microsoft.com/office/drawing/2016/5/13/chartex" xmlns:cx8="http://schemas.microsoft.com/office/drawing/2016/5/14/chartex" xmlns:mc="http://schemas.openxmlformats.org/markup-compatibility/2006" xmlns:aink="http://schemas.microsoft.com/office/drawing/2016/ink" xmlns:am3d="http://schemas.microsoft.com/office/drawing/2017/model3d" xmlns:o="urn:schemas-microsoft-com:office:office" xmlns:oel="http://schemas.microsoft.com/office/2019/extlst" xmlns:r="http://schemas.openxmlformats.org/officeDocument/2006/relationships" xmlns:m="http://schemas.openxmlformats.org/officeDocument/2006/math" xmlns:v="urn:schemas-microsoft-com:vml" xmlns:wp14="http://schemas.microsoft.com/office/word/2010/wordprocessingDrawing" xmlns:wp="http://schemas.openxmlformats.org/drawingml/2006/wordprocessingDrawing" xmlns:w10="urn:schemas-microsoft-com:office:word" xmlns:w="http://schemas.openxmlformats.org/wordprocessingml/2006/main" xmlns:w14="http://schemas.microsoft.com/office/word/2010/wordml" xmlns:w15="http://schemas.microsoft.com/office/word/2012/wordml" xmlns:w16cex="http://schemas.microsoft.com/office/word/2018/wordml/cex" xmlns:w16cid="http://schemas.microsoft.com/office/word/2016/wordml/cid" xmlns:w16="http://schemas.microsoft.com/office/word/2018/wordml" xmlns:w16sdtdh="http://schemas.microsoft.com/office/word/2020/wordml/sdtdatahash" xmlns:w16se="http://schemas.microsoft.com/office/word/2015/wordml/symex" xmlns:wpg="http://schemas.microsoft.com/office/word/2010/wordprocessingGroup" xmlns:wpi="http://schemas.microsoft.com/office/word/2010/wordprocessingInk" xmlns:wne="http://schemas.microsoft.com/office/word/2006/wordml" xmlns:wps="http://schemas.microsoft.com/office/word/2010/wordprocessingShape" mc:Ignorable="w14 w15 w16se w16cid w16 w16cex w16sdtdh wp14">
   <w:p>
     <w:pPr>
       <w:pStyle w:val="Header"/>
@@ -20378,7 +20138,7 @@
 </file>
 
 <file path=word/numbering.xml><?xml version="1.0" encoding="utf-8"?>
-<w:numbering xmlns:wpc="http://schemas.microsoft.com/office/word/2010/wordprocessingCanvas" xmlns:cx="http://schemas.microsoft.com/office/drawing/2014/chartex" xmlns:cx1="http://schemas.microsoft.com/office/drawing/2015/9/8/chartex" xmlns:cx2="http://schemas.microsoft.com/office/drawing/2015/10/21/chartex" xmlns:cx3="http://schemas.microsoft.com/office/drawing/2016/5/9/chartex" xmlns:cx4="http://schemas.microsoft.com/office/drawing/2016/5/10/chartex" xmlns:cx5="http://schemas.microsoft.com/office/drawing/2016/5/11/chartex" xmlns:cx6="http://schemas.microsoft.com/office/drawing/2016/5/12/chartex" xmlns:cx7="http://schemas.microsoft.com/office/drawing/2016/5/13/chartex" xmlns:cx8="http://schemas.microsoft.com/office/drawing/2016/5/14/chartex" xmlns:mc="http://schemas.openxmlformats.org/markup-compatibility/2006" xmlns:aink="http://schemas.microsoft.com/office/drawing/2016/ink" xmlns:am3d="http://schemas.microsoft.com/office/drawing/2017/model3d" xmlns:o="urn:schemas-microsoft-com:office:office" xmlns:r="http://schemas.openxmlformats.org/officeDocument/2006/relationships" xmlns:m="http://schemas.openxmlformats.org/officeDocument/2006/math" xmlns:v="urn:schemas-microsoft-com:vml" xmlns:wp14="http://schemas.microsoft.com/office/word/2010/wordprocessingDrawing" xmlns:wp="http://schemas.openxmlformats.org/drawingml/2006/wordprocessingDrawing" xmlns:w10="urn:schemas-microsoft-com:office:word" xmlns:w="http://schemas.openxmlformats.org/wordprocessingml/2006/main" xmlns:w14="http://schemas.microsoft.com/office/word/2010/wordml" xmlns:w15="http://schemas.microsoft.com/office/word/2012/wordml" xmlns:w16cex="http://schemas.microsoft.com/office/word/2018/wordml/cex" xmlns:w16cid="http://schemas.microsoft.com/office/word/2016/wordml/cid" xmlns:w16="http://schemas.microsoft.com/office/word/2018/wordml" xmlns:w16sdtdh="http://schemas.microsoft.com/office/word/2020/wordml/sdtdatahash" xmlns:w16se="http://schemas.microsoft.com/office/word/2015/wordml/symex" xmlns:wpg="http://schemas.microsoft.com/office/word/2010/wordprocessingGroup" xmlns:wpi="http://schemas.microsoft.com/office/word/2010/wordprocessingInk" xmlns:wne="http://schemas.microsoft.com/office/word/2006/wordml" xmlns:wps="http://schemas.microsoft.com/office/word/2010/wordprocessingShape" mc:Ignorable="w14 w15 w16se w16cid w16 w16cex w16sdtdh wp14">
+<w:numbering xmlns:wpc="http://schemas.microsoft.com/office/word/2010/wordprocessingCanvas" xmlns:cx="http://schemas.microsoft.com/office/drawing/2014/chartex" xmlns:cx1="http://schemas.microsoft.com/office/drawing/2015/9/8/chartex" xmlns:cx2="http://schemas.microsoft.com/office/drawing/2015/10/21/chartex" xmlns:cx3="http://schemas.microsoft.com/office/drawing/2016/5/9/chartex" xmlns:cx4="http://schemas.microsoft.com/office/drawing/2016/5/10/chartex" xmlns:cx5="http://schemas.microsoft.com/office/drawing/2016/5/11/chartex" xmlns:cx6="http://schemas.microsoft.com/office/drawing/2016/5/12/chartex" xmlns:cx7="http://schemas.microsoft.com/office/drawing/2016/5/13/chartex" xmlns:cx8="http://schemas.microsoft.com/office/drawing/2016/5/14/chartex" xmlns:mc="http://schemas.openxmlformats.org/markup-compatibility/2006" xmlns:aink="http://schemas.microsoft.com/office/drawing/2016/ink" xmlns:am3d="http://schemas.microsoft.com/office/drawing/2017/model3d" xmlns:o="urn:schemas-microsoft-com:office:office" xmlns:oel="http://schemas.microsoft.com/office/2019/extlst" xmlns:r="http://schemas.openxmlformats.org/officeDocument/2006/relationships" xmlns:m="http://schemas.openxmlformats.org/officeDocument/2006/math" xmlns:v="urn:schemas-microsoft-com:vml" xmlns:wp14="http://schemas.microsoft.com/office/word/2010/wordprocessingDrawing" xmlns:wp="http://schemas.openxmlformats.org/drawingml/2006/wordprocessingDrawing" xmlns:w10="urn:schemas-microsoft-com:office:word" xmlns:w="http://schemas.openxmlformats.org/wordprocessingml/2006/main" xmlns:w14="http://schemas.microsoft.com/office/word/2010/wordml" xmlns:w15="http://schemas.microsoft.com/office/word/2012/wordml" xmlns:w16cex="http://schemas.microsoft.com/office/word/2018/wordml/cex" xmlns:w16cid="http://schemas.microsoft.com/office/word/2016/wordml/cid" xmlns:w16="http://schemas.microsoft.com/office/word/2018/wordml" xmlns:w16sdtdh="http://schemas.microsoft.com/office/word/2020/wordml/sdtdatahash" xmlns:w16se="http://schemas.microsoft.com/office/word/2015/wordml/symex" xmlns:wpg="http://schemas.microsoft.com/office/word/2010/wordprocessingGroup" xmlns:wpi="http://schemas.microsoft.com/office/word/2010/wordprocessingInk" xmlns:wne="http://schemas.microsoft.com/office/word/2006/wordml" xmlns:wps="http://schemas.microsoft.com/office/word/2010/wordprocessingShape" mc:Ignorable="w14 w15 w16se w16cid w16 w16cex w16sdtdh wp14">
   <w:abstractNum w:abstractNumId="0" w15:restartNumberingAfterBreak="0">
     <w:nsid w:val="033E1103"/>
     <w:multiLevelType w:val="hybridMultilevel"/>
@@ -22948,31 +22708,31 @@
       </w:pPr>
     </w:lvl>
   </w:abstractNum>
-  <w:num w:numId="1">
+  <w:num w:numId="1" w16cid:durableId="495615910">
     <w:abstractNumId w:val="4"/>
   </w:num>
-  <w:num w:numId="2">
+  <w:num w:numId="2" w16cid:durableId="1543400153">
     <w:abstractNumId w:val="14"/>
   </w:num>
-  <w:num w:numId="3">
+  <w:num w:numId="3" w16cid:durableId="905262073">
     <w:abstractNumId w:val="18"/>
   </w:num>
-  <w:num w:numId="4">
+  <w:num w:numId="4" w16cid:durableId="1799181796">
     <w:abstractNumId w:val="20"/>
   </w:num>
-  <w:num w:numId="5">
+  <w:num w:numId="5" w16cid:durableId="317267617">
     <w:abstractNumId w:val="9"/>
   </w:num>
-  <w:num w:numId="6">
+  <w:num w:numId="6" w16cid:durableId="36704289">
     <w:abstractNumId w:val="10"/>
   </w:num>
-  <w:num w:numId="7">
+  <w:num w:numId="7" w16cid:durableId="407264977">
     <w:abstractNumId w:val="11"/>
   </w:num>
-  <w:num w:numId="8">
+  <w:num w:numId="8" w16cid:durableId="2127767176">
     <w:abstractNumId w:val="6"/>
   </w:num>
-  <w:num w:numId="9">
+  <w:num w:numId="9" w16cid:durableId="1624581454">
     <w:abstractNumId w:val="16"/>
     <w:lvlOverride w:ilvl="0">
       <w:startOverride w:val="1"/>
@@ -23002,46 +22762,46 @@
       <w:startOverride w:val="1"/>
     </w:lvlOverride>
   </w:num>
-  <w:num w:numId="10">
+  <w:num w:numId="10" w16cid:durableId="2071610779">
     <w:abstractNumId w:val="19"/>
   </w:num>
-  <w:num w:numId="11">
+  <w:num w:numId="11" w16cid:durableId="1222836883">
     <w:abstractNumId w:val="24"/>
   </w:num>
-  <w:num w:numId="12">
+  <w:num w:numId="12" w16cid:durableId="821190097">
     <w:abstractNumId w:val="17"/>
   </w:num>
-  <w:num w:numId="13">
+  <w:num w:numId="13" w16cid:durableId="507060702">
     <w:abstractNumId w:val="13"/>
   </w:num>
-  <w:num w:numId="14">
+  <w:num w:numId="14" w16cid:durableId="1641688345">
     <w:abstractNumId w:val="0"/>
   </w:num>
-  <w:num w:numId="15">
+  <w:num w:numId="15" w16cid:durableId="1023937299">
     <w:abstractNumId w:val="8"/>
   </w:num>
-  <w:num w:numId="16">
+  <w:num w:numId="16" w16cid:durableId="1888683248">
     <w:abstractNumId w:val="25"/>
   </w:num>
-  <w:num w:numId="17">
+  <w:num w:numId="17" w16cid:durableId="50158044">
     <w:abstractNumId w:val="23"/>
   </w:num>
-  <w:num w:numId="18">
+  <w:num w:numId="18" w16cid:durableId="645430924">
     <w:abstractNumId w:val="21"/>
   </w:num>
-  <w:num w:numId="19">
+  <w:num w:numId="19" w16cid:durableId="297222490">
     <w:abstractNumId w:val="22"/>
   </w:num>
-  <w:num w:numId="20">
+  <w:num w:numId="20" w16cid:durableId="378824126">
     <w:abstractNumId w:val="1"/>
   </w:num>
-  <w:num w:numId="21">
+  <w:num w:numId="21" w16cid:durableId="1875264087">
     <w:abstractNumId w:val="2"/>
   </w:num>
-  <w:num w:numId="22">
+  <w:num w:numId="22" w16cid:durableId="25257829">
     <w:abstractNumId w:val="12"/>
   </w:num>
-  <w:num w:numId="23">
+  <w:num w:numId="23" w16cid:durableId="1949239512">
     <w:abstractNumId w:val="3"/>
     <w:lvlOverride w:ilvl="0">
       <w:startOverride w:val="1"/>
@@ -23071,13 +22831,13 @@
       <w:startOverride w:val="1"/>
     </w:lvlOverride>
   </w:num>
-  <w:num w:numId="24">
+  <w:num w:numId="24" w16cid:durableId="1622105159">
     <w:abstractNumId w:val="7"/>
   </w:num>
-  <w:num w:numId="25">
+  <w:num w:numId="25" w16cid:durableId="454106184">
     <w:abstractNumId w:val="15"/>
   </w:num>
-  <w:num w:numId="26">
+  <w:num w:numId="26" w16cid:durableId="1056465744">
     <w:abstractNumId w:val="5"/>
   </w:num>
   <w:numIdMacAtCleanup w:val="26"/>
@@ -23516,14 +23276,15 @@
     <w:link w:val="Heading2Char"/>
     <w:uiPriority w:val="9"/>
     <w:qFormat/>
-    <w:rsid w:val="006E55B4"/>
+    <w:rsid w:val="00E04498"/>
     <w:pPr>
       <w:keepNext/>
       <w:keepLines/>
       <w:numPr>
         <w:numId w:val="1"/>
       </w:numPr>
-      <w:spacing w:before="200" w:after="40"/>
+      <w:spacing w:before="400" w:after="40"/>
+      <w:ind w:left="357" w:hanging="357"/>
       <w:outlineLvl w:val="1"/>
     </w:pPr>
     <w:rPr>
@@ -23543,11 +23304,11 @@
     <w:uiPriority w:val="9"/>
     <w:unhideWhenUsed/>
     <w:qFormat/>
-    <w:rsid w:val="008C5930"/>
+    <w:rsid w:val="00E04498"/>
     <w:pPr>
       <w:keepNext/>
       <w:keepLines/>
-      <w:spacing w:before="120" w:after="40"/>
+      <w:spacing w:before="300" w:after="40"/>
       <w:outlineLvl w:val="2"/>
     </w:pPr>
     <w:rPr>
@@ -23734,7 +23495,7 @@
     <w:basedOn w:val="DefaultParagraphFont"/>
     <w:link w:val="Heading2"/>
     <w:uiPriority w:val="9"/>
-    <w:rsid w:val="006E55B4"/>
+    <w:rsid w:val="00E04498"/>
     <w:rPr>
       <w:rFonts w:eastAsiaTheme="majorEastAsia" w:cstheme="majorBidi"/>
       <w:b/>
@@ -23777,7 +23538,7 @@
     <w:link w:val="Heading3"/>
     <w:uiPriority w:val="9"/>
     <w:qFormat/>
-    <w:rsid w:val="008C5930"/>
+    <w:rsid w:val="00E04498"/>
     <w:rPr>
       <w:rFonts w:eastAsiaTheme="majorEastAsia" w:cstheme="majorBidi"/>
       <w:b/>

</xml_diff>